<commit_message>
Implementation & testing unit complete - PDF format
</commit_message>
<xml_diff>
--- a/Evidence - Implementation & Testing Unit.docx
+++ b/Evidence - Implementation & Testing Unit.docx
@@ -3,37 +3,2678 @@
 <w:document xmlns:wpc="http://schemas.microsoft.com/office/word/2010/wordprocessingCanvas" xmlns:mo="http://schemas.microsoft.com/office/mac/office/2008/main" xmlns:mc="http://schemas.openxmlformats.org/markup-compatibility/2006" xmlns:mv="urn:schemas-microsoft-com:mac:vml" xmlns:o="urn:schemas-microsoft-com:office:office" xmlns:r="http://schemas.openxmlformats.org/officeDocument/2006/relationships" xmlns:m="http://schemas.openxmlformats.org/officeDocument/2006/math" xmlns:v="urn:schemas-microsoft-com:vml" xmlns:wp14="http://schemas.microsoft.com/office/word/2010/wordprocessingDrawing" xmlns:wp="http://schemas.openxmlformats.org/drawingml/2006/wordprocessingDrawing" xmlns:w10="urn:schemas-microsoft-com:office:word" xmlns:w="http://schemas.openxmlformats.org/wordprocessingml/2006/main" xmlns:w14="http://schemas.microsoft.com/office/word/2010/wordml" xmlns:wpg="http://schemas.microsoft.com/office/word/2010/wordprocessingGroup" xmlns:wpi="http://schemas.microsoft.com/office/word/2010/wordprocessingInk" xmlns:wne="http://schemas.microsoft.com/office/word/2006/wordml" xmlns:wps="http://schemas.microsoft.com/office/word/2010/wordprocessingShape" mc:Ignorable="w14 wp14">
   <w:body>
     <w:p>
-      <w:r>
+      <w:pPr>
+        <w:rPr>
+          <w:b/>
+          <w:u w:val="single"/>
+        </w:rPr>
+      </w:pPr>
+      <w:r>
+        <w:rPr>
+          <w:b/>
+          <w:u w:val="single"/>
+        </w:rPr>
         <w:t xml:space="preserve">Evidence for </w:t>
       </w:r>
       <w:r>
+        <w:rPr>
+          <w:b/>
+          <w:u w:val="single"/>
+        </w:rPr>
         <w:t>Implementation &amp; Testing</w:t>
       </w:r>
+      <w:r>
+        <w:rPr>
+          <w:b/>
+          <w:u w:val="single"/>
+        </w:rPr>
+        <w:t xml:space="preserve"> Unit</w:t>
+      </w:r>
+    </w:p>
+    <w:p/>
+    <w:p>
+      <w:r>
+        <w:t xml:space="preserve">Name: Olga </w:t>
+      </w:r>
+      <w:proofErr w:type="spellStart"/>
+      <w:r>
+        <w:t>Maunsell</w:t>
+      </w:r>
+      <w:proofErr w:type="spellEnd"/>
+    </w:p>
+    <w:p>
+      <w:r>
+        <w:t>Cohort: E18</w:t>
+      </w:r>
+    </w:p>
+    <w:p/>
+    <w:p>
+      <w:pPr>
+        <w:rPr>
+          <w:b/>
+          <w:u w:val="single"/>
+        </w:rPr>
+      </w:pPr>
+      <w:r>
+        <w:rPr>
+          <w:b/>
+          <w:u w:val="single"/>
+        </w:rPr>
+        <w:t>I.T. 1 - Encapsulation in a program</w:t>
+      </w:r>
+    </w:p>
+    <w:p/>
+    <w:p/>
+    <w:p>
+      <w:r>
+        <w:rPr>
+          <w:noProof/>
+          <w:lang w:val="en-US"/>
+        </w:rPr>
+        <w:drawing>
+          <wp:inline distT="0" distB="0" distL="0" distR="0" wp14:anchorId="052029E7" wp14:editId="3DF43C04">
+            <wp:extent cx="5090160" cy="3322320"/>
+            <wp:effectExtent l="0" t="0" r="0" b="5080"/>
+            <wp:docPr id="63" name="Picture 16"/>
+            <wp:cNvGraphicFramePr>
+              <a:graphicFrameLocks xmlns:a="http://schemas.openxmlformats.org/drawingml/2006/main" noChangeAspect="1"/>
+            </wp:cNvGraphicFramePr>
+            <a:graphic xmlns:a="http://schemas.openxmlformats.org/drawingml/2006/main">
+              <a:graphicData uri="http://schemas.openxmlformats.org/drawingml/2006/picture">
+                <pic:pic xmlns:pic="http://schemas.openxmlformats.org/drawingml/2006/picture">
+                  <pic:nvPicPr>
+                    <pic:cNvPr id="0" name="Picture 16"/>
+                    <pic:cNvPicPr>
+                      <a:picLocks noChangeAspect="1" noChangeArrowheads="1"/>
+                    </pic:cNvPicPr>
+                  </pic:nvPicPr>
+                  <pic:blipFill>
+                    <a:blip r:embed="rId6">
+                      <a:extLst>
+                        <a:ext uri="{28A0092B-C50C-407E-A947-70E740481C1C}">
+                          <a14:useLocalDpi xmlns:a14="http://schemas.microsoft.com/office/drawing/2010/main" val="0"/>
+                        </a:ext>
+                      </a:extLst>
+                    </a:blip>
+                    <a:srcRect/>
+                    <a:stretch>
+                      <a:fillRect/>
+                    </a:stretch>
+                  </pic:blipFill>
+                  <pic:spPr bwMode="auto">
+                    <a:xfrm>
+                      <a:off x="0" y="0"/>
+                      <a:ext cx="5090160" cy="3322320"/>
+                    </a:xfrm>
+                    <a:prstGeom prst="rect">
+                      <a:avLst/>
+                    </a:prstGeom>
+                    <a:noFill/>
+                    <a:ln>
+                      <a:noFill/>
+                    </a:ln>
+                  </pic:spPr>
+                </pic:pic>
+              </a:graphicData>
+            </a:graphic>
+          </wp:inline>
+        </w:drawing>
+      </w:r>
+    </w:p>
+    <w:p>
+      <w:r>
+        <w:br w:type="page"/>
+      </w:r>
+    </w:p>
+    <w:p/>
+    <w:p>
+      <w:pPr>
+        <w:rPr>
+          <w:b/>
+          <w:u w:val="single"/>
+        </w:rPr>
+      </w:pPr>
+      <w:r>
+        <w:rPr>
+          <w:b/>
+          <w:u w:val="single"/>
+        </w:rPr>
+        <w:t xml:space="preserve">I.T.2 – Inheritance </w:t>
+      </w:r>
+    </w:p>
+    <w:p/>
+    <w:p/>
+    <w:p>
+      <w:r>
+        <w:rPr>
+          <w:noProof/>
+          <w:lang w:val="en-US"/>
+        </w:rPr>
+        <w:drawing>
+          <wp:inline distT="0" distB="0" distL="0" distR="0" wp14:anchorId="5DAF28AA" wp14:editId="23B7D8FA">
+            <wp:extent cx="4338320" cy="2621991"/>
+            <wp:effectExtent l="0" t="0" r="5080" b="0"/>
+            <wp:docPr id="73" name="Picture 26"/>
+            <wp:cNvGraphicFramePr>
+              <a:graphicFrameLocks xmlns:a="http://schemas.openxmlformats.org/drawingml/2006/main" noChangeAspect="1"/>
+            </wp:cNvGraphicFramePr>
+            <a:graphic xmlns:a="http://schemas.openxmlformats.org/drawingml/2006/main">
+              <a:graphicData uri="http://schemas.openxmlformats.org/drawingml/2006/picture">
+                <pic:pic xmlns:pic="http://schemas.openxmlformats.org/drawingml/2006/picture">
+                  <pic:nvPicPr>
+                    <pic:cNvPr id="0" name="Picture 26"/>
+                    <pic:cNvPicPr>
+                      <a:picLocks noChangeAspect="1" noChangeArrowheads="1"/>
+                    </pic:cNvPicPr>
+                  </pic:nvPicPr>
+                  <pic:blipFill>
+                    <a:blip r:embed="rId7">
+                      <a:extLst>
+                        <a:ext uri="{28A0092B-C50C-407E-A947-70E740481C1C}">
+                          <a14:useLocalDpi xmlns:a14="http://schemas.microsoft.com/office/drawing/2010/main" val="0"/>
+                        </a:ext>
+                      </a:extLst>
+                    </a:blip>
+                    <a:srcRect/>
+                    <a:stretch>
+                      <a:fillRect/>
+                    </a:stretch>
+                  </pic:blipFill>
+                  <pic:spPr bwMode="auto">
+                    <a:xfrm>
+                      <a:off x="0" y="0"/>
+                      <a:ext cx="4338622" cy="2622174"/>
+                    </a:xfrm>
+                    <a:prstGeom prst="rect">
+                      <a:avLst/>
+                    </a:prstGeom>
+                    <a:noFill/>
+                    <a:ln>
+                      <a:noFill/>
+                    </a:ln>
+                  </pic:spPr>
+                </pic:pic>
+              </a:graphicData>
+            </a:graphic>
+          </wp:inline>
+        </w:drawing>
+      </w:r>
+    </w:p>
+    <w:p/>
+    <w:p>
+      <w:r>
+        <w:t>Adult class inherits from Customer class</w:t>
+      </w:r>
+    </w:p>
+    <w:p/>
+    <w:p>
+      <w:r>
+        <w:rPr>
+          <w:noProof/>
+          <w:lang w:val="en-US"/>
+        </w:rPr>
+        <w:drawing>
+          <wp:inline distT="0" distB="0" distL="0" distR="0" wp14:anchorId="5F0BB2C7" wp14:editId="5ED672D4">
+            <wp:extent cx="5270500" cy="2351317"/>
+            <wp:effectExtent l="0" t="0" r="0" b="11430"/>
+            <wp:docPr id="74" name="Picture 27"/>
+            <wp:cNvGraphicFramePr>
+              <a:graphicFrameLocks xmlns:a="http://schemas.openxmlformats.org/drawingml/2006/main" noChangeAspect="1"/>
+            </wp:cNvGraphicFramePr>
+            <a:graphic xmlns:a="http://schemas.openxmlformats.org/drawingml/2006/main">
+              <a:graphicData uri="http://schemas.openxmlformats.org/drawingml/2006/picture">
+                <pic:pic xmlns:pic="http://schemas.openxmlformats.org/drawingml/2006/picture">
+                  <pic:nvPicPr>
+                    <pic:cNvPr id="0" name="Picture 27"/>
+                    <pic:cNvPicPr>
+                      <a:picLocks noChangeAspect="1" noChangeArrowheads="1"/>
+                    </pic:cNvPicPr>
+                  </pic:nvPicPr>
+                  <pic:blipFill>
+                    <a:blip r:embed="rId8">
+                      <a:extLst>
+                        <a:ext uri="{28A0092B-C50C-407E-A947-70E740481C1C}">
+                          <a14:useLocalDpi xmlns:a14="http://schemas.microsoft.com/office/drawing/2010/main" val="0"/>
+                        </a:ext>
+                      </a:extLst>
+                    </a:blip>
+                    <a:srcRect/>
+                    <a:stretch>
+                      <a:fillRect/>
+                    </a:stretch>
+                  </pic:blipFill>
+                  <pic:spPr bwMode="auto">
+                    <a:xfrm>
+                      <a:off x="0" y="0"/>
+                      <a:ext cx="5270500" cy="2351317"/>
+                    </a:xfrm>
+                    <a:prstGeom prst="rect">
+                      <a:avLst/>
+                    </a:prstGeom>
+                    <a:noFill/>
+                    <a:ln>
+                      <a:noFill/>
+                    </a:ln>
+                  </pic:spPr>
+                </pic:pic>
+              </a:graphicData>
+            </a:graphic>
+          </wp:inline>
+        </w:drawing>
+      </w:r>
+    </w:p>
+    <w:p/>
+    <w:p>
+      <w:r>
+        <w:t xml:space="preserve">Adult object </w:t>
+      </w:r>
+      <w:proofErr w:type="gramStart"/>
+      <w:r>
+        <w:t>and .</w:t>
+      </w:r>
+      <w:proofErr w:type="spellStart"/>
+      <w:r>
+        <w:t>getAge</w:t>
+      </w:r>
+      <w:proofErr w:type="spellEnd"/>
+      <w:proofErr w:type="gramEnd"/>
+      <w:r>
+        <w:t xml:space="preserve"> method inherited from Customer class</w:t>
+      </w:r>
+    </w:p>
+    <w:p/>
+    <w:p>
+      <w:r>
+        <w:rPr>
+          <w:noProof/>
+          <w:lang w:val="en-US"/>
+        </w:rPr>
+        <w:drawing>
+          <wp:inline distT="0" distB="0" distL="0" distR="0" wp14:anchorId="6400167D" wp14:editId="726BB3B1">
+            <wp:extent cx="5270500" cy="2368588"/>
+            <wp:effectExtent l="0" t="0" r="0" b="0"/>
+            <wp:docPr id="76" name="Picture 29"/>
+            <wp:cNvGraphicFramePr>
+              <a:graphicFrameLocks xmlns:a="http://schemas.openxmlformats.org/drawingml/2006/main" noChangeAspect="1"/>
+            </wp:cNvGraphicFramePr>
+            <a:graphic xmlns:a="http://schemas.openxmlformats.org/drawingml/2006/main">
+              <a:graphicData uri="http://schemas.openxmlformats.org/drawingml/2006/picture">
+                <pic:pic xmlns:pic="http://schemas.openxmlformats.org/drawingml/2006/picture">
+                  <pic:nvPicPr>
+                    <pic:cNvPr id="0" name="Picture 29"/>
+                    <pic:cNvPicPr>
+                      <a:picLocks noChangeAspect="1" noChangeArrowheads="1"/>
+                    </pic:cNvPicPr>
+                  </pic:nvPicPr>
+                  <pic:blipFill>
+                    <a:blip r:embed="rId9">
+                      <a:extLst>
+                        <a:ext uri="{28A0092B-C50C-407E-A947-70E740481C1C}">
+                          <a14:useLocalDpi xmlns:a14="http://schemas.microsoft.com/office/drawing/2010/main" val="0"/>
+                        </a:ext>
+                      </a:extLst>
+                    </a:blip>
+                    <a:srcRect/>
+                    <a:stretch>
+                      <a:fillRect/>
+                    </a:stretch>
+                  </pic:blipFill>
+                  <pic:spPr bwMode="auto">
+                    <a:xfrm>
+                      <a:off x="0" y="0"/>
+                      <a:ext cx="5270500" cy="2368588"/>
+                    </a:xfrm>
+                    <a:prstGeom prst="rect">
+                      <a:avLst/>
+                    </a:prstGeom>
+                    <a:noFill/>
+                    <a:ln>
+                      <a:noFill/>
+                    </a:ln>
+                  </pic:spPr>
+                </pic:pic>
+              </a:graphicData>
+            </a:graphic>
+          </wp:inline>
+        </w:drawing>
+      </w:r>
+    </w:p>
+    <w:p>
+      <w:pPr>
+        <w:rPr>
+          <w:b/>
+          <w:u w:val="single"/>
+        </w:rPr>
+      </w:pPr>
       <w:bookmarkStart w:id="0" w:name="_GoBack"/>
       <w:bookmarkEnd w:id="0"/>
-      <w:r>
-        <w:t xml:space="preserve"> Unit</w:t>
+    </w:p>
+    <w:p>
+      <w:pPr>
+        <w:rPr>
+          <w:b/>
+          <w:u w:val="single"/>
+        </w:rPr>
+      </w:pPr>
+      <w:r>
+        <w:rPr>
+          <w:b/>
+          <w:u w:val="single"/>
+        </w:rPr>
+        <w:t>I.T.3 – Demonstrate searching data in a program</w:t>
+      </w:r>
+    </w:p>
+    <w:p>
+      <w:pPr>
+        <w:rPr>
+          <w:b/>
+          <w:u w:val="single"/>
+        </w:rPr>
+      </w:pPr>
+    </w:p>
+    <w:p>
+      <w:r>
+        <w:rPr>
+          <w:noProof/>
+          <w:lang w:val="en-US"/>
+        </w:rPr>
+        <w:drawing>
+          <wp:inline distT="0" distB="0" distL="0" distR="0" wp14:anchorId="1D20ADAA" wp14:editId="09B31C91">
+            <wp:extent cx="3886200" cy="1307340"/>
+            <wp:effectExtent l="0" t="0" r="0" b="0"/>
+            <wp:docPr id="34" name="Picture 5"/>
+            <wp:cNvGraphicFramePr>
+              <a:graphicFrameLocks xmlns:a="http://schemas.openxmlformats.org/drawingml/2006/main" noChangeAspect="1"/>
+            </wp:cNvGraphicFramePr>
+            <a:graphic xmlns:a="http://schemas.openxmlformats.org/drawingml/2006/main">
+              <a:graphicData uri="http://schemas.openxmlformats.org/drawingml/2006/picture">
+                <pic:pic xmlns:pic="http://schemas.openxmlformats.org/drawingml/2006/picture">
+                  <pic:nvPicPr>
+                    <pic:cNvPr id="0" name="Picture 5"/>
+                    <pic:cNvPicPr>
+                      <a:picLocks noChangeAspect="1" noChangeArrowheads="1"/>
+                    </pic:cNvPicPr>
+                  </pic:nvPicPr>
+                  <pic:blipFill>
+                    <a:blip r:embed="rId10">
+                      <a:extLst>
+                        <a:ext uri="{28A0092B-C50C-407E-A947-70E740481C1C}">
+                          <a14:useLocalDpi xmlns:a14="http://schemas.microsoft.com/office/drawing/2010/main" val="0"/>
+                        </a:ext>
+                      </a:extLst>
+                    </a:blip>
+                    <a:srcRect/>
+                    <a:stretch>
+                      <a:fillRect/>
+                    </a:stretch>
+                  </pic:blipFill>
+                  <pic:spPr bwMode="auto">
+                    <a:xfrm>
+                      <a:off x="0" y="0"/>
+                      <a:ext cx="3888986" cy="1308277"/>
+                    </a:xfrm>
+                    <a:prstGeom prst="rect">
+                      <a:avLst/>
+                    </a:prstGeom>
+                    <a:noFill/>
+                    <a:ln>
+                      <a:noFill/>
+                    </a:ln>
+                  </pic:spPr>
+                </pic:pic>
+              </a:graphicData>
+            </a:graphic>
+          </wp:inline>
+        </w:drawing>
       </w:r>
     </w:p>
     <w:p/>
     <w:p>
-      <w:r>
-        <w:t>Name: Olga Maunsell</w:t>
-      </w:r>
-    </w:p>
-    <w:p>
-      <w:r>
-        <w:t>Cohort: E18</w:t>
-      </w:r>
-    </w:p>
+      <w:pPr>
+        <w:rPr>
+          <w:u w:val="single"/>
+        </w:rPr>
+      </w:pPr>
+      <w:r>
+        <w:rPr>
+          <w:u w:val="single"/>
+        </w:rPr>
+        <w:t xml:space="preserve">Result of </w:t>
+      </w:r>
+      <w:r>
+        <w:rPr>
+          <w:u w:val="single"/>
+        </w:rPr>
+        <w:t xml:space="preserve">search </w:t>
+      </w:r>
+      <w:r>
+        <w:rPr>
+          <w:u w:val="single"/>
+        </w:rPr>
+        <w:t>function running</w:t>
+      </w:r>
+    </w:p>
+    <w:p/>
+    <w:p>
+      <w:r>
+        <w:t>Screenshot of all transactions</w:t>
+      </w:r>
+    </w:p>
+    <w:p/>
+    <w:p>
+      <w:r>
+        <w:rPr>
+          <w:noProof/>
+          <w:lang w:val="en-US"/>
+        </w:rPr>
+        <w:drawing>
+          <wp:inline distT="0" distB="0" distL="0" distR="0" wp14:anchorId="375B96EE" wp14:editId="4FBA0166">
+            <wp:extent cx="3972041" cy="3540760"/>
+            <wp:effectExtent l="0" t="0" r="0" b="0"/>
+            <wp:docPr id="52" name="Picture 6"/>
+            <wp:cNvGraphicFramePr>
+              <a:graphicFrameLocks xmlns:a="http://schemas.openxmlformats.org/drawingml/2006/main" noChangeAspect="1"/>
+            </wp:cNvGraphicFramePr>
+            <a:graphic xmlns:a="http://schemas.openxmlformats.org/drawingml/2006/main">
+              <a:graphicData uri="http://schemas.openxmlformats.org/drawingml/2006/picture">
+                <pic:pic xmlns:pic="http://schemas.openxmlformats.org/drawingml/2006/picture">
+                  <pic:nvPicPr>
+                    <pic:cNvPr id="0" name="Picture 6"/>
+                    <pic:cNvPicPr>
+                      <a:picLocks noChangeAspect="1" noChangeArrowheads="1"/>
+                    </pic:cNvPicPr>
+                  </pic:nvPicPr>
+                  <pic:blipFill>
+                    <a:blip r:embed="rId11">
+                      <a:extLst>
+                        <a:ext uri="{28A0092B-C50C-407E-A947-70E740481C1C}">
+                          <a14:useLocalDpi xmlns:a14="http://schemas.microsoft.com/office/drawing/2010/main" val="0"/>
+                        </a:ext>
+                      </a:extLst>
+                    </a:blip>
+                    <a:srcRect/>
+                    <a:stretch>
+                      <a:fillRect/>
+                    </a:stretch>
+                  </pic:blipFill>
+                  <pic:spPr bwMode="auto">
+                    <a:xfrm>
+                      <a:off x="0" y="0"/>
+                      <a:ext cx="3972467" cy="3541140"/>
+                    </a:xfrm>
+                    <a:prstGeom prst="rect">
+                      <a:avLst/>
+                    </a:prstGeom>
+                    <a:noFill/>
+                    <a:ln>
+                      <a:noFill/>
+                    </a:ln>
+                  </pic:spPr>
+                </pic:pic>
+              </a:graphicData>
+            </a:graphic>
+          </wp:inline>
+        </w:drawing>
+      </w:r>
+    </w:p>
+    <w:p/>
+    <w:p>
+      <w:r>
+        <w:t xml:space="preserve">User selects to view 1 transaction and the above search function is then run to produce the result of </w:t>
+      </w:r>
+      <w:proofErr w:type="gramStart"/>
+      <w:r>
+        <w:t>transaction  searched</w:t>
+      </w:r>
+      <w:proofErr w:type="gramEnd"/>
+      <w:r>
+        <w:t xml:space="preserve">/ found and displayed </w:t>
+      </w:r>
+    </w:p>
+    <w:p/>
+    <w:p>
+      <w:r>
+        <w:rPr>
+          <w:noProof/>
+          <w:lang w:val="en-US"/>
+        </w:rPr>
+        <w:drawing>
+          <wp:inline distT="0" distB="0" distL="0" distR="0" wp14:anchorId="2DD49733" wp14:editId="4FB93DA4">
+            <wp:extent cx="3195320" cy="1749323"/>
+            <wp:effectExtent l="0" t="0" r="5080" b="3810"/>
+            <wp:docPr id="53" name="Picture 7"/>
+            <wp:cNvGraphicFramePr>
+              <a:graphicFrameLocks xmlns:a="http://schemas.openxmlformats.org/drawingml/2006/main" noChangeAspect="1"/>
+            </wp:cNvGraphicFramePr>
+            <a:graphic xmlns:a="http://schemas.openxmlformats.org/drawingml/2006/main">
+              <a:graphicData uri="http://schemas.openxmlformats.org/drawingml/2006/picture">
+                <pic:pic xmlns:pic="http://schemas.openxmlformats.org/drawingml/2006/picture">
+                  <pic:nvPicPr>
+                    <pic:cNvPr id="0" name="Picture 7"/>
+                    <pic:cNvPicPr>
+                      <a:picLocks noChangeAspect="1" noChangeArrowheads="1"/>
+                    </pic:cNvPicPr>
+                  </pic:nvPicPr>
+                  <pic:blipFill>
+                    <a:blip r:embed="rId12">
+                      <a:extLst>
+                        <a:ext uri="{28A0092B-C50C-407E-A947-70E740481C1C}">
+                          <a14:useLocalDpi xmlns:a14="http://schemas.microsoft.com/office/drawing/2010/main" val="0"/>
+                        </a:ext>
+                      </a:extLst>
+                    </a:blip>
+                    <a:srcRect/>
+                    <a:stretch>
+                      <a:fillRect/>
+                    </a:stretch>
+                  </pic:blipFill>
+                  <pic:spPr bwMode="auto">
+                    <a:xfrm>
+                      <a:off x="0" y="0"/>
+                      <a:ext cx="3196159" cy="1749783"/>
+                    </a:xfrm>
+                    <a:prstGeom prst="rect">
+                      <a:avLst/>
+                    </a:prstGeom>
+                    <a:noFill/>
+                    <a:ln>
+                      <a:noFill/>
+                    </a:ln>
+                  </pic:spPr>
+                </pic:pic>
+              </a:graphicData>
+            </a:graphic>
+          </wp:inline>
+        </w:drawing>
+      </w:r>
+    </w:p>
+    <w:p/>
+    <w:p>
+      <w:r>
+        <w:br w:type="page"/>
+      </w:r>
+    </w:p>
+    <w:p/>
+    <w:p>
+      <w:pPr>
+        <w:rPr>
+          <w:b/>
+          <w:u w:val="single"/>
+        </w:rPr>
+      </w:pPr>
+      <w:r>
+        <w:rPr>
+          <w:b/>
+          <w:u w:val="single"/>
+        </w:rPr>
+        <w:t>I.T.4 – Demonstrate sorting data in a program</w:t>
+      </w:r>
+    </w:p>
+    <w:p/>
+    <w:p>
+      <w:r>
+        <w:rPr>
+          <w:noProof/>
+          <w:lang w:val="en-US"/>
+        </w:rPr>
+        <w:drawing>
+          <wp:inline distT="0" distB="0" distL="0" distR="0" wp14:anchorId="107EACAD" wp14:editId="66B31222">
+            <wp:extent cx="5270500" cy="1237650"/>
+            <wp:effectExtent l="0" t="0" r="0" b="6985"/>
+            <wp:docPr id="33" name="Picture 4"/>
+            <wp:cNvGraphicFramePr>
+              <a:graphicFrameLocks xmlns:a="http://schemas.openxmlformats.org/drawingml/2006/main" noChangeAspect="1"/>
+            </wp:cNvGraphicFramePr>
+            <a:graphic xmlns:a="http://schemas.openxmlformats.org/drawingml/2006/main">
+              <a:graphicData uri="http://schemas.openxmlformats.org/drawingml/2006/picture">
+                <pic:pic xmlns:pic="http://schemas.openxmlformats.org/drawingml/2006/picture">
+                  <pic:nvPicPr>
+                    <pic:cNvPr id="0" name="Picture 4"/>
+                    <pic:cNvPicPr>
+                      <a:picLocks noChangeAspect="1" noChangeArrowheads="1"/>
+                    </pic:cNvPicPr>
+                  </pic:nvPicPr>
+                  <pic:blipFill>
+                    <a:blip r:embed="rId13">
+                      <a:extLst>
+                        <a:ext uri="{28A0092B-C50C-407E-A947-70E740481C1C}">
+                          <a14:useLocalDpi xmlns:a14="http://schemas.microsoft.com/office/drawing/2010/main" val="0"/>
+                        </a:ext>
+                      </a:extLst>
+                    </a:blip>
+                    <a:srcRect/>
+                    <a:stretch>
+                      <a:fillRect/>
+                    </a:stretch>
+                  </pic:blipFill>
+                  <pic:spPr bwMode="auto">
+                    <a:xfrm>
+                      <a:off x="0" y="0"/>
+                      <a:ext cx="5270500" cy="1237650"/>
+                    </a:xfrm>
+                    <a:prstGeom prst="rect">
+                      <a:avLst/>
+                    </a:prstGeom>
+                    <a:noFill/>
+                    <a:ln>
+                      <a:noFill/>
+                    </a:ln>
+                  </pic:spPr>
+                </pic:pic>
+              </a:graphicData>
+            </a:graphic>
+          </wp:inline>
+        </w:drawing>
+      </w:r>
+    </w:p>
+    <w:p/>
+    <w:p>
+      <w:r>
+        <w:t>Transactions are retrieved and sorted in descending order to be displayed on the screen in descending order</w:t>
+      </w:r>
+    </w:p>
+    <w:p/>
+    <w:p>
+      <w:r>
+        <w:rPr>
+          <w:noProof/>
+          <w:lang w:val="en-US"/>
+        </w:rPr>
+        <w:drawing>
+          <wp:inline distT="0" distB="0" distL="0" distR="0" wp14:anchorId="7ECB7F69" wp14:editId="5FE3CFE9">
+            <wp:extent cx="3972041" cy="3540760"/>
+            <wp:effectExtent l="0" t="0" r="0" b="0"/>
+            <wp:docPr id="54" name="Picture 6"/>
+            <wp:cNvGraphicFramePr>
+              <a:graphicFrameLocks xmlns:a="http://schemas.openxmlformats.org/drawingml/2006/main" noChangeAspect="1"/>
+            </wp:cNvGraphicFramePr>
+            <a:graphic xmlns:a="http://schemas.openxmlformats.org/drawingml/2006/main">
+              <a:graphicData uri="http://schemas.openxmlformats.org/drawingml/2006/picture">
+                <pic:pic xmlns:pic="http://schemas.openxmlformats.org/drawingml/2006/picture">
+                  <pic:nvPicPr>
+                    <pic:cNvPr id="0" name="Picture 6"/>
+                    <pic:cNvPicPr>
+                      <a:picLocks noChangeAspect="1" noChangeArrowheads="1"/>
+                    </pic:cNvPicPr>
+                  </pic:nvPicPr>
+                  <pic:blipFill>
+                    <a:blip r:embed="rId11">
+                      <a:extLst>
+                        <a:ext uri="{28A0092B-C50C-407E-A947-70E740481C1C}">
+                          <a14:useLocalDpi xmlns:a14="http://schemas.microsoft.com/office/drawing/2010/main" val="0"/>
+                        </a:ext>
+                      </a:extLst>
+                    </a:blip>
+                    <a:srcRect/>
+                    <a:stretch>
+                      <a:fillRect/>
+                    </a:stretch>
+                  </pic:blipFill>
+                  <pic:spPr bwMode="auto">
+                    <a:xfrm>
+                      <a:off x="0" y="0"/>
+                      <a:ext cx="3972467" cy="3541140"/>
+                    </a:xfrm>
+                    <a:prstGeom prst="rect">
+                      <a:avLst/>
+                    </a:prstGeom>
+                    <a:noFill/>
+                    <a:ln>
+                      <a:noFill/>
+                    </a:ln>
+                  </pic:spPr>
+                </pic:pic>
+              </a:graphicData>
+            </a:graphic>
+          </wp:inline>
+        </w:drawing>
+      </w:r>
+    </w:p>
+    <w:p>
+      <w:r>
+        <w:br w:type="page"/>
+      </w:r>
+    </w:p>
+    <w:p>
+      <w:pPr>
+        <w:tabs>
+          <w:tab w:val="left" w:pos="1053"/>
+        </w:tabs>
+        <w:rPr>
+          <w:b/>
+          <w:u w:val="single"/>
+        </w:rPr>
+      </w:pPr>
+      <w:r>
+        <w:rPr>
+          <w:b/>
+          <w:u w:val="single"/>
+        </w:rPr>
+        <w:t>I.T 5 – Use of an array in a program</w:t>
+      </w:r>
+    </w:p>
+    <w:p>
+      <w:pPr>
+        <w:tabs>
+          <w:tab w:val="left" w:pos="1053"/>
+        </w:tabs>
+      </w:pPr>
+    </w:p>
+    <w:p>
+      <w:r>
+        <w:rPr>
+          <w:noProof/>
+          <w:lang w:val="en-US"/>
+        </w:rPr>
+        <w:drawing>
+          <wp:inline distT="0" distB="0" distL="0" distR="0" wp14:anchorId="1CD1B9EC" wp14:editId="34D644F0">
+            <wp:extent cx="3385805" cy="952500"/>
+            <wp:effectExtent l="0" t="0" r="0" b="0"/>
+            <wp:docPr id="4" name="Picture 4" descr="Sierra 10.12:Users:admin:Desktop:Screen Shot 2018-01-05 at 13.50.16.png"/>
+            <wp:cNvGraphicFramePr>
+              <a:graphicFrameLocks xmlns:a="http://schemas.openxmlformats.org/drawingml/2006/main" noChangeAspect="1"/>
+            </wp:cNvGraphicFramePr>
+            <a:graphic xmlns:a="http://schemas.openxmlformats.org/drawingml/2006/main">
+              <a:graphicData uri="http://schemas.openxmlformats.org/drawingml/2006/picture">
+                <pic:pic xmlns:pic="http://schemas.openxmlformats.org/drawingml/2006/picture">
+                  <pic:nvPicPr>
+                    <pic:cNvPr id="0" name="Picture 4" descr="Sierra 10.12:Users:admin:Desktop:Screen Shot 2018-01-05 at 13.50.16.png"/>
+                    <pic:cNvPicPr>
+                      <a:picLocks noChangeAspect="1" noChangeArrowheads="1"/>
+                    </pic:cNvPicPr>
+                  </pic:nvPicPr>
+                  <pic:blipFill>
+                    <a:blip r:embed="rId14">
+                      <a:extLst>
+                        <a:ext uri="{28A0092B-C50C-407E-A947-70E740481C1C}">
+                          <a14:useLocalDpi xmlns:a14="http://schemas.microsoft.com/office/drawing/2010/main" val="0"/>
+                        </a:ext>
+                      </a:extLst>
+                    </a:blip>
+                    <a:srcRect/>
+                    <a:stretch>
+                      <a:fillRect/>
+                    </a:stretch>
+                  </pic:blipFill>
+                  <pic:spPr bwMode="auto">
+                    <a:xfrm>
+                      <a:off x="0" y="0"/>
+                      <a:ext cx="3385805" cy="952500"/>
+                    </a:xfrm>
+                    <a:prstGeom prst="rect">
+                      <a:avLst/>
+                    </a:prstGeom>
+                    <a:noFill/>
+                    <a:ln>
+                      <a:noFill/>
+                    </a:ln>
+                  </pic:spPr>
+                </pic:pic>
+              </a:graphicData>
+            </a:graphic>
+          </wp:inline>
+        </w:drawing>
+      </w:r>
+      <w:r>
+        <w:rPr>
+          <w:noProof/>
+          <w:lang w:val="en-US"/>
+        </w:rPr>
+        <w:drawing>
+          <wp:inline distT="0" distB="0" distL="0" distR="0" wp14:anchorId="1B1F797D" wp14:editId="21848322">
+            <wp:extent cx="3298212" cy="906780"/>
+            <wp:effectExtent l="0" t="0" r="3810" b="7620"/>
+            <wp:docPr id="6" name="Picture 5" descr="Sierra 10.12:Users:admin:Desktop:Screen Shot 2018-01-05 at 13.53.20.png"/>
+            <wp:cNvGraphicFramePr>
+              <a:graphicFrameLocks xmlns:a="http://schemas.openxmlformats.org/drawingml/2006/main" noChangeAspect="1"/>
+            </wp:cNvGraphicFramePr>
+            <a:graphic xmlns:a="http://schemas.openxmlformats.org/drawingml/2006/main">
+              <a:graphicData uri="http://schemas.openxmlformats.org/drawingml/2006/picture">
+                <pic:pic xmlns:pic="http://schemas.openxmlformats.org/drawingml/2006/picture">
+                  <pic:nvPicPr>
+                    <pic:cNvPr id="0" name="Picture 5" descr="Sierra 10.12:Users:admin:Desktop:Screen Shot 2018-01-05 at 13.53.20.png"/>
+                    <pic:cNvPicPr>
+                      <a:picLocks noChangeAspect="1" noChangeArrowheads="1"/>
+                    </pic:cNvPicPr>
+                  </pic:nvPicPr>
+                  <pic:blipFill>
+                    <a:blip r:embed="rId15">
+                      <a:extLst>
+                        <a:ext uri="{28A0092B-C50C-407E-A947-70E740481C1C}">
+                          <a14:useLocalDpi xmlns:a14="http://schemas.microsoft.com/office/drawing/2010/main" val="0"/>
+                        </a:ext>
+                      </a:extLst>
+                    </a:blip>
+                    <a:srcRect/>
+                    <a:stretch>
+                      <a:fillRect/>
+                    </a:stretch>
+                  </pic:blipFill>
+                  <pic:spPr bwMode="auto">
+                    <a:xfrm>
+                      <a:off x="0" y="0"/>
+                      <a:ext cx="3298411" cy="906835"/>
+                    </a:xfrm>
+                    <a:prstGeom prst="rect">
+                      <a:avLst/>
+                    </a:prstGeom>
+                    <a:noFill/>
+                    <a:ln>
+                      <a:noFill/>
+                    </a:ln>
+                  </pic:spPr>
+                </pic:pic>
+              </a:graphicData>
+            </a:graphic>
+          </wp:inline>
+        </w:drawing>
+      </w:r>
+    </w:p>
+    <w:p/>
+    <w:p>
+      <w:r>
+        <w:rPr>
+          <w:noProof/>
+          <w:lang w:val="en-US"/>
+        </w:rPr>
+        <w:drawing>
+          <wp:inline distT="0" distB="0" distL="0" distR="0" wp14:anchorId="73A77734" wp14:editId="7A950D82">
+            <wp:extent cx="3030204" cy="1254760"/>
+            <wp:effectExtent l="0" t="0" r="0" b="0"/>
+            <wp:docPr id="49" name="Picture 3"/>
+            <wp:cNvGraphicFramePr>
+              <a:graphicFrameLocks xmlns:a="http://schemas.openxmlformats.org/drawingml/2006/main" noChangeAspect="1"/>
+            </wp:cNvGraphicFramePr>
+            <a:graphic xmlns:a="http://schemas.openxmlformats.org/drawingml/2006/main">
+              <a:graphicData uri="http://schemas.openxmlformats.org/drawingml/2006/picture">
+                <pic:pic xmlns:pic="http://schemas.openxmlformats.org/drawingml/2006/picture">
+                  <pic:nvPicPr>
+                    <pic:cNvPr id="0" name="Picture 3"/>
+                    <pic:cNvPicPr>
+                      <a:picLocks noChangeAspect="1" noChangeArrowheads="1"/>
+                    </pic:cNvPicPr>
+                  </pic:nvPicPr>
+                  <pic:blipFill>
+                    <a:blip r:embed="rId16">
+                      <a:extLst>
+                        <a:ext uri="{28A0092B-C50C-407E-A947-70E740481C1C}">
+                          <a14:useLocalDpi xmlns:a14="http://schemas.microsoft.com/office/drawing/2010/main" val="0"/>
+                        </a:ext>
+                      </a:extLst>
+                    </a:blip>
+                    <a:srcRect/>
+                    <a:stretch>
+                      <a:fillRect/>
+                    </a:stretch>
+                  </pic:blipFill>
+                  <pic:spPr bwMode="auto">
+                    <a:xfrm>
+                      <a:off x="0" y="0"/>
+                      <a:ext cx="3031482" cy="1255289"/>
+                    </a:xfrm>
+                    <a:prstGeom prst="rect">
+                      <a:avLst/>
+                    </a:prstGeom>
+                    <a:noFill/>
+                    <a:ln>
+                      <a:noFill/>
+                    </a:ln>
+                  </pic:spPr>
+                </pic:pic>
+              </a:graphicData>
+            </a:graphic>
+          </wp:inline>
+        </w:drawing>
+      </w:r>
+    </w:p>
+    <w:p>
+      <w:r>
+        <w:rPr>
+          <w:noProof/>
+          <w:lang w:val="en-US"/>
+        </w:rPr>
+        <w:drawing>
+          <wp:inline distT="0" distB="0" distL="0" distR="0" wp14:anchorId="43342BBD" wp14:editId="437EC0B6">
+            <wp:extent cx="3195320" cy="1399689"/>
+            <wp:effectExtent l="0" t="0" r="5080" b="0"/>
+            <wp:docPr id="14" name="Picture 6" descr="Sierra 10.12:Users:admin:Desktop:Screen Shot 2018-01-05 at 13.55.13.png"/>
+            <wp:cNvGraphicFramePr>
+              <a:graphicFrameLocks xmlns:a="http://schemas.openxmlformats.org/drawingml/2006/main" noChangeAspect="1"/>
+            </wp:cNvGraphicFramePr>
+            <a:graphic xmlns:a="http://schemas.openxmlformats.org/drawingml/2006/main">
+              <a:graphicData uri="http://schemas.openxmlformats.org/drawingml/2006/picture">
+                <pic:pic xmlns:pic="http://schemas.openxmlformats.org/drawingml/2006/picture">
+                  <pic:nvPicPr>
+                    <pic:cNvPr id="0" name="Picture 6" descr="Sierra 10.12:Users:admin:Desktop:Screen Shot 2018-01-05 at 13.55.13.png"/>
+                    <pic:cNvPicPr>
+                      <a:picLocks noChangeAspect="1" noChangeArrowheads="1"/>
+                    </pic:cNvPicPr>
+                  </pic:nvPicPr>
+                  <pic:blipFill>
+                    <a:blip r:embed="rId17">
+                      <a:extLst>
+                        <a:ext uri="{28A0092B-C50C-407E-A947-70E740481C1C}">
+                          <a14:useLocalDpi xmlns:a14="http://schemas.microsoft.com/office/drawing/2010/main" val="0"/>
+                        </a:ext>
+                      </a:extLst>
+                    </a:blip>
+                    <a:srcRect/>
+                    <a:stretch>
+                      <a:fillRect/>
+                    </a:stretch>
+                  </pic:blipFill>
+                  <pic:spPr bwMode="auto">
+                    <a:xfrm>
+                      <a:off x="0" y="0"/>
+                      <a:ext cx="3196793" cy="1400334"/>
+                    </a:xfrm>
+                    <a:prstGeom prst="rect">
+                      <a:avLst/>
+                    </a:prstGeom>
+                    <a:noFill/>
+                    <a:ln>
+                      <a:noFill/>
+                    </a:ln>
+                  </pic:spPr>
+                </pic:pic>
+              </a:graphicData>
+            </a:graphic>
+          </wp:inline>
+        </w:drawing>
+      </w:r>
+    </w:p>
+    <w:p>
+      <w:pPr>
+        <w:tabs>
+          <w:tab w:val="left" w:pos="1053"/>
+        </w:tabs>
+        <w:rPr>
+          <w:u w:val="single"/>
+        </w:rPr>
+      </w:pPr>
+    </w:p>
+    <w:p>
+      <w:pPr>
+        <w:tabs>
+          <w:tab w:val="left" w:pos="1053"/>
+        </w:tabs>
+        <w:rPr>
+          <w:u w:val="single"/>
+        </w:rPr>
+      </w:pPr>
+      <w:r>
+        <w:rPr>
+          <w:u w:val="single"/>
+        </w:rPr>
+        <w:t>Result of function running</w:t>
+      </w:r>
+    </w:p>
+    <w:p>
+      <w:pPr>
+        <w:tabs>
+          <w:tab w:val="left" w:pos="1053"/>
+        </w:tabs>
+        <w:rPr>
+          <w:u w:val="single"/>
+        </w:rPr>
+      </w:pPr>
+    </w:p>
+    <w:p>
+      <w:pPr>
+        <w:tabs>
+          <w:tab w:val="left" w:pos="1053"/>
+        </w:tabs>
+        <w:rPr>
+          <w:u w:val="single"/>
+        </w:rPr>
+      </w:pPr>
+      <w:r>
+        <w:rPr>
+          <w:noProof/>
+          <w:u w:val="single"/>
+          <w:lang w:val="en-US"/>
+        </w:rPr>
+        <w:drawing>
+          <wp:inline distT="0" distB="0" distL="0" distR="0" wp14:anchorId="70B3D1CB" wp14:editId="3D84441E">
+            <wp:extent cx="4229100" cy="1039751"/>
+            <wp:effectExtent l="0" t="0" r="0" b="1905"/>
+            <wp:docPr id="40" name="Picture 1"/>
+            <wp:cNvGraphicFramePr>
+              <a:graphicFrameLocks xmlns:a="http://schemas.openxmlformats.org/drawingml/2006/main" noChangeAspect="1"/>
+            </wp:cNvGraphicFramePr>
+            <a:graphic xmlns:a="http://schemas.openxmlformats.org/drawingml/2006/main">
+              <a:graphicData uri="http://schemas.openxmlformats.org/drawingml/2006/picture">
+                <pic:pic xmlns:pic="http://schemas.openxmlformats.org/drawingml/2006/picture">
+                  <pic:nvPicPr>
+                    <pic:cNvPr id="0" name="Picture 1"/>
+                    <pic:cNvPicPr>
+                      <a:picLocks noChangeAspect="1" noChangeArrowheads="1"/>
+                    </pic:cNvPicPr>
+                  </pic:nvPicPr>
+                  <pic:blipFill>
+                    <a:blip r:embed="rId18">
+                      <a:extLst>
+                        <a:ext uri="{28A0092B-C50C-407E-A947-70E740481C1C}">
+                          <a14:useLocalDpi xmlns:a14="http://schemas.microsoft.com/office/drawing/2010/main" val="0"/>
+                        </a:ext>
+                      </a:extLst>
+                    </a:blip>
+                    <a:srcRect/>
+                    <a:stretch>
+                      <a:fillRect/>
+                    </a:stretch>
+                  </pic:blipFill>
+                  <pic:spPr bwMode="auto">
+                    <a:xfrm>
+                      <a:off x="0" y="0"/>
+                      <a:ext cx="4230360" cy="1040061"/>
+                    </a:xfrm>
+                    <a:prstGeom prst="rect">
+                      <a:avLst/>
+                    </a:prstGeom>
+                    <a:noFill/>
+                    <a:ln>
+                      <a:noFill/>
+                    </a:ln>
+                  </pic:spPr>
+                </pic:pic>
+              </a:graphicData>
+            </a:graphic>
+          </wp:inline>
+        </w:drawing>
+      </w:r>
+    </w:p>
+    <w:p>
+      <w:pPr>
+        <w:tabs>
+          <w:tab w:val="left" w:pos="1053"/>
+        </w:tabs>
+        <w:rPr>
+          <w:u w:val="single"/>
+        </w:rPr>
+      </w:pPr>
+      <w:r>
+        <w:rPr>
+          <w:noProof/>
+          <w:u w:val="single"/>
+          <w:lang w:val="en-US"/>
+        </w:rPr>
+        <w:drawing>
+          <wp:inline distT="0" distB="0" distL="0" distR="0" wp14:anchorId="163617FB" wp14:editId="3442ACEF">
+            <wp:extent cx="3886200" cy="1352316"/>
+            <wp:effectExtent l="0" t="0" r="0" b="0"/>
+            <wp:docPr id="48" name="Picture 2"/>
+            <wp:cNvGraphicFramePr>
+              <a:graphicFrameLocks xmlns:a="http://schemas.openxmlformats.org/drawingml/2006/main" noChangeAspect="1"/>
+            </wp:cNvGraphicFramePr>
+            <a:graphic xmlns:a="http://schemas.openxmlformats.org/drawingml/2006/main">
+              <a:graphicData uri="http://schemas.openxmlformats.org/drawingml/2006/picture">
+                <pic:pic xmlns:pic="http://schemas.openxmlformats.org/drawingml/2006/picture">
+                  <pic:nvPicPr>
+                    <pic:cNvPr id="0" name="Picture 2"/>
+                    <pic:cNvPicPr>
+                      <a:picLocks noChangeAspect="1" noChangeArrowheads="1"/>
+                    </pic:cNvPicPr>
+                  </pic:nvPicPr>
+                  <pic:blipFill>
+                    <a:blip r:embed="rId19">
+                      <a:extLst>
+                        <a:ext uri="{28A0092B-C50C-407E-A947-70E740481C1C}">
+                          <a14:useLocalDpi xmlns:a14="http://schemas.microsoft.com/office/drawing/2010/main" val="0"/>
+                        </a:ext>
+                      </a:extLst>
+                    </a:blip>
+                    <a:srcRect/>
+                    <a:stretch>
+                      <a:fillRect/>
+                    </a:stretch>
+                  </pic:blipFill>
+                  <pic:spPr bwMode="auto">
+                    <a:xfrm>
+                      <a:off x="0" y="0"/>
+                      <a:ext cx="3886503" cy="1352421"/>
+                    </a:xfrm>
+                    <a:prstGeom prst="rect">
+                      <a:avLst/>
+                    </a:prstGeom>
+                    <a:noFill/>
+                    <a:ln>
+                      <a:noFill/>
+                    </a:ln>
+                  </pic:spPr>
+                </pic:pic>
+              </a:graphicData>
+            </a:graphic>
+          </wp:inline>
+        </w:drawing>
+      </w:r>
+    </w:p>
+    <w:p>
+      <w:pPr>
+        <w:tabs>
+          <w:tab w:val="left" w:pos="1053"/>
+        </w:tabs>
+        <w:rPr>
+          <w:u w:val="single"/>
+        </w:rPr>
+      </w:pPr>
+    </w:p>
+    <w:p>
+      <w:pPr>
+        <w:rPr>
+          <w:u w:val="single"/>
+        </w:rPr>
+      </w:pPr>
+      <w:r>
+        <w:rPr>
+          <w:u w:val="single"/>
+        </w:rPr>
+        <w:br w:type="page"/>
+      </w:r>
+    </w:p>
+    <w:p>
+      <w:pPr>
+        <w:tabs>
+          <w:tab w:val="left" w:pos="1053"/>
+        </w:tabs>
+        <w:rPr>
+          <w:u w:val="single"/>
+        </w:rPr>
+      </w:pPr>
+    </w:p>
+    <w:p/>
+    <w:p>
+      <w:pPr>
+        <w:tabs>
+          <w:tab w:val="left" w:pos="1053"/>
+        </w:tabs>
+        <w:rPr>
+          <w:b/>
+          <w:u w:val="single"/>
+        </w:rPr>
+      </w:pPr>
+      <w:r>
+        <w:rPr>
+          <w:b/>
+          <w:u w:val="single"/>
+        </w:rPr>
+        <w:t>I.T 6 – Use of a hash in a program</w:t>
+      </w:r>
+    </w:p>
+    <w:p>
+      <w:pPr>
+        <w:tabs>
+          <w:tab w:val="left" w:pos="1053"/>
+        </w:tabs>
+        <w:rPr>
+          <w:u w:val="single"/>
+        </w:rPr>
+      </w:pPr>
+    </w:p>
+    <w:p>
+      <w:pPr>
+        <w:tabs>
+          <w:tab w:val="left" w:pos="1053"/>
+        </w:tabs>
+      </w:pPr>
+      <w:r>
+        <w:t>“</w:t>
+      </w:r>
+      <w:proofErr w:type="gramStart"/>
+      <w:r>
+        <w:t>admin</w:t>
+      </w:r>
+      <w:proofErr w:type="gramEnd"/>
+      <w:r>
+        <w:t>” hash contained with</w:t>
+      </w:r>
+      <w:r>
+        <w:t>in</w:t>
+      </w:r>
+      <w:r>
+        <w:t xml:space="preserve"> “</w:t>
+      </w:r>
+      <w:proofErr w:type="spellStart"/>
+      <w:r>
+        <w:t>pet_shop</w:t>
+      </w:r>
+      <w:proofErr w:type="spellEnd"/>
+      <w:r>
+        <w:t>” hash</w:t>
+      </w:r>
+    </w:p>
+    <w:p>
+      <w:pPr>
+        <w:tabs>
+          <w:tab w:val="left" w:pos="1053"/>
+        </w:tabs>
+        <w:rPr>
+          <w:u w:val="single"/>
+        </w:rPr>
+      </w:pPr>
+    </w:p>
+    <w:p>
+      <w:pPr>
+        <w:tabs>
+          <w:tab w:val="left" w:pos="1053"/>
+        </w:tabs>
+        <w:rPr>
+          <w:u w:val="single"/>
+        </w:rPr>
+      </w:pPr>
+      <w:r>
+        <w:rPr>
+          <w:noProof/>
+          <w:u w:val="single"/>
+          <w:lang w:val="en-US"/>
+        </w:rPr>
+        <w:drawing>
+          <wp:inline distT="0" distB="0" distL="0" distR="0" wp14:anchorId="7CF121DD" wp14:editId="49AD21B5">
+            <wp:extent cx="2743200" cy="1076960"/>
+            <wp:effectExtent l="0" t="0" r="0" b="0"/>
+            <wp:docPr id="19" name="Picture 11" descr="Sierra 10.12:Users:admin:Desktop:Screen Shot 2018-01-05 at 15.22.11.png"/>
+            <wp:cNvGraphicFramePr>
+              <a:graphicFrameLocks xmlns:a="http://schemas.openxmlformats.org/drawingml/2006/main" noChangeAspect="1"/>
+            </wp:cNvGraphicFramePr>
+            <a:graphic xmlns:a="http://schemas.openxmlformats.org/drawingml/2006/main">
+              <a:graphicData uri="http://schemas.openxmlformats.org/drawingml/2006/picture">
+                <pic:pic xmlns:pic="http://schemas.openxmlformats.org/drawingml/2006/picture">
+                  <pic:nvPicPr>
+                    <pic:cNvPr id="0" name="Picture 11" descr="Sierra 10.12:Users:admin:Desktop:Screen Shot 2018-01-05 at 15.22.11.png"/>
+                    <pic:cNvPicPr>
+                      <a:picLocks noChangeAspect="1" noChangeArrowheads="1"/>
+                    </pic:cNvPicPr>
+                  </pic:nvPicPr>
+                  <pic:blipFill>
+                    <a:blip r:embed="rId20">
+                      <a:extLst>
+                        <a:ext uri="{28A0092B-C50C-407E-A947-70E740481C1C}">
+                          <a14:useLocalDpi xmlns:a14="http://schemas.microsoft.com/office/drawing/2010/main" val="0"/>
+                        </a:ext>
+                      </a:extLst>
+                    </a:blip>
+                    <a:srcRect/>
+                    <a:stretch>
+                      <a:fillRect/>
+                    </a:stretch>
+                  </pic:blipFill>
+                  <pic:spPr bwMode="auto">
+                    <a:xfrm>
+                      <a:off x="0" y="0"/>
+                      <a:ext cx="2743332" cy="1077012"/>
+                    </a:xfrm>
+                    <a:prstGeom prst="rect">
+                      <a:avLst/>
+                    </a:prstGeom>
+                    <a:noFill/>
+                    <a:ln>
+                      <a:noFill/>
+                    </a:ln>
+                  </pic:spPr>
+                </pic:pic>
+              </a:graphicData>
+            </a:graphic>
+          </wp:inline>
+        </w:drawing>
+      </w:r>
+      <w:r>
+        <w:rPr>
+          <w:noProof/>
+          <w:u w:val="single"/>
+          <w:lang w:val="en-US"/>
+        </w:rPr>
+        <w:drawing>
+          <wp:inline distT="0" distB="0" distL="0" distR="0" wp14:anchorId="11F2F180" wp14:editId="30277FB0">
+            <wp:extent cx="2743200" cy="1435946"/>
+            <wp:effectExtent l="0" t="0" r="0" b="12065"/>
+            <wp:docPr id="20" name="Picture 12" descr="Sierra 10.12:Users:admin:Desktop:Screen Shot 2018-01-05 at 15.22.32.png"/>
+            <wp:cNvGraphicFramePr>
+              <a:graphicFrameLocks xmlns:a="http://schemas.openxmlformats.org/drawingml/2006/main" noChangeAspect="1"/>
+            </wp:cNvGraphicFramePr>
+            <a:graphic xmlns:a="http://schemas.openxmlformats.org/drawingml/2006/main">
+              <a:graphicData uri="http://schemas.openxmlformats.org/drawingml/2006/picture">
+                <pic:pic xmlns:pic="http://schemas.openxmlformats.org/drawingml/2006/picture">
+                  <pic:nvPicPr>
+                    <pic:cNvPr id="0" name="Picture 12" descr="Sierra 10.12:Users:admin:Desktop:Screen Shot 2018-01-05 at 15.22.32.png"/>
+                    <pic:cNvPicPr>
+                      <a:picLocks noChangeAspect="1" noChangeArrowheads="1"/>
+                    </pic:cNvPicPr>
+                  </pic:nvPicPr>
+                  <pic:blipFill>
+                    <a:blip r:embed="rId21">
+                      <a:extLst>
+                        <a:ext uri="{28A0092B-C50C-407E-A947-70E740481C1C}">
+                          <a14:useLocalDpi xmlns:a14="http://schemas.microsoft.com/office/drawing/2010/main" val="0"/>
+                        </a:ext>
+                      </a:extLst>
+                    </a:blip>
+                    <a:srcRect/>
+                    <a:stretch>
+                      <a:fillRect/>
+                    </a:stretch>
+                  </pic:blipFill>
+                  <pic:spPr bwMode="auto">
+                    <a:xfrm>
+                      <a:off x="0" y="0"/>
+                      <a:ext cx="2744372" cy="1436560"/>
+                    </a:xfrm>
+                    <a:prstGeom prst="rect">
+                      <a:avLst/>
+                    </a:prstGeom>
+                    <a:noFill/>
+                    <a:ln>
+                      <a:noFill/>
+                    </a:ln>
+                  </pic:spPr>
+                </pic:pic>
+              </a:graphicData>
+            </a:graphic>
+          </wp:inline>
+        </w:drawing>
+      </w:r>
+    </w:p>
+    <w:p>
+      <w:pPr>
+        <w:tabs>
+          <w:tab w:val="left" w:pos="1053"/>
+        </w:tabs>
+        <w:rPr>
+          <w:u w:val="single"/>
+        </w:rPr>
+      </w:pPr>
+    </w:p>
+    <w:p>
+      <w:pPr>
+        <w:tabs>
+          <w:tab w:val="left" w:pos="1053"/>
+        </w:tabs>
+        <w:rPr>
+          <w:u w:val="single"/>
+        </w:rPr>
+      </w:pPr>
+      <w:r>
+        <w:rPr>
+          <w:noProof/>
+          <w:u w:val="single"/>
+          <w:lang w:val="en-US"/>
+        </w:rPr>
+        <w:drawing>
+          <wp:inline distT="0" distB="0" distL="0" distR="0" wp14:anchorId="765A41A6" wp14:editId="7F957EC7">
+            <wp:extent cx="5270500" cy="888354"/>
+            <wp:effectExtent l="0" t="0" r="0" b="1270"/>
+            <wp:docPr id="50" name="Picture 4"/>
+            <wp:cNvGraphicFramePr>
+              <a:graphicFrameLocks xmlns:a="http://schemas.openxmlformats.org/drawingml/2006/main" noChangeAspect="1"/>
+            </wp:cNvGraphicFramePr>
+            <a:graphic xmlns:a="http://schemas.openxmlformats.org/drawingml/2006/main">
+              <a:graphicData uri="http://schemas.openxmlformats.org/drawingml/2006/picture">
+                <pic:pic xmlns:pic="http://schemas.openxmlformats.org/drawingml/2006/picture">
+                  <pic:nvPicPr>
+                    <pic:cNvPr id="0" name="Picture 4"/>
+                    <pic:cNvPicPr>
+                      <a:picLocks noChangeAspect="1" noChangeArrowheads="1"/>
+                    </pic:cNvPicPr>
+                  </pic:nvPicPr>
+                  <pic:blipFill>
+                    <a:blip r:embed="rId22">
+                      <a:extLst>
+                        <a:ext uri="{28A0092B-C50C-407E-A947-70E740481C1C}">
+                          <a14:useLocalDpi xmlns:a14="http://schemas.microsoft.com/office/drawing/2010/main" val="0"/>
+                        </a:ext>
+                      </a:extLst>
+                    </a:blip>
+                    <a:srcRect/>
+                    <a:stretch>
+                      <a:fillRect/>
+                    </a:stretch>
+                  </pic:blipFill>
+                  <pic:spPr bwMode="auto">
+                    <a:xfrm>
+                      <a:off x="0" y="0"/>
+                      <a:ext cx="5270500" cy="888354"/>
+                    </a:xfrm>
+                    <a:prstGeom prst="rect">
+                      <a:avLst/>
+                    </a:prstGeom>
+                    <a:noFill/>
+                    <a:ln>
+                      <a:noFill/>
+                    </a:ln>
+                  </pic:spPr>
+                </pic:pic>
+              </a:graphicData>
+            </a:graphic>
+          </wp:inline>
+        </w:drawing>
+      </w:r>
+    </w:p>
+    <w:p>
+      <w:pPr>
+        <w:tabs>
+          <w:tab w:val="left" w:pos="1053"/>
+        </w:tabs>
+        <w:rPr>
+          <w:u w:val="single"/>
+        </w:rPr>
+      </w:pPr>
+    </w:p>
+    <w:p/>
+    <w:p>
+      <w:r>
+        <w:rPr>
+          <w:noProof/>
+          <w:lang w:val="en-US"/>
+        </w:rPr>
+        <w:drawing>
+          <wp:inline distT="0" distB="0" distL="0" distR="0" wp14:anchorId="252D93B4" wp14:editId="60881A29">
+            <wp:extent cx="2743200" cy="826485"/>
+            <wp:effectExtent l="0" t="0" r="0" b="12065"/>
+            <wp:docPr id="22" name="Picture 14" descr="Sierra 10.12:Users:admin:Desktop:Screen Shot 2018-01-05 at 15.29.45.png"/>
+            <wp:cNvGraphicFramePr>
+              <a:graphicFrameLocks xmlns:a="http://schemas.openxmlformats.org/drawingml/2006/main" noChangeAspect="1"/>
+            </wp:cNvGraphicFramePr>
+            <a:graphic xmlns:a="http://schemas.openxmlformats.org/drawingml/2006/main">
+              <a:graphicData uri="http://schemas.openxmlformats.org/drawingml/2006/picture">
+                <pic:pic xmlns:pic="http://schemas.openxmlformats.org/drawingml/2006/picture">
+                  <pic:nvPicPr>
+                    <pic:cNvPr id="0" name="Picture 14" descr="Sierra 10.12:Users:admin:Desktop:Screen Shot 2018-01-05 at 15.29.45.png"/>
+                    <pic:cNvPicPr>
+                      <a:picLocks noChangeAspect="1" noChangeArrowheads="1"/>
+                    </pic:cNvPicPr>
+                  </pic:nvPicPr>
+                  <pic:blipFill>
+                    <a:blip r:embed="rId23">
+                      <a:extLst>
+                        <a:ext uri="{28A0092B-C50C-407E-A947-70E740481C1C}">
+                          <a14:useLocalDpi xmlns:a14="http://schemas.microsoft.com/office/drawing/2010/main" val="0"/>
+                        </a:ext>
+                      </a:extLst>
+                    </a:blip>
+                    <a:srcRect/>
+                    <a:stretch>
+                      <a:fillRect/>
+                    </a:stretch>
+                  </pic:blipFill>
+                  <pic:spPr bwMode="auto">
+                    <a:xfrm>
+                      <a:off x="0" y="0"/>
+                      <a:ext cx="2746369" cy="827440"/>
+                    </a:xfrm>
+                    <a:prstGeom prst="rect">
+                      <a:avLst/>
+                    </a:prstGeom>
+                    <a:noFill/>
+                    <a:ln>
+                      <a:noFill/>
+                    </a:ln>
+                  </pic:spPr>
+                </pic:pic>
+              </a:graphicData>
+            </a:graphic>
+          </wp:inline>
+        </w:drawing>
+      </w:r>
+    </w:p>
+    <w:p/>
+    <w:p/>
+    <w:p>
+      <w:pPr>
+        <w:rPr>
+          <w:u w:val="single"/>
+        </w:rPr>
+      </w:pPr>
+      <w:r>
+        <w:rPr>
+          <w:u w:val="single"/>
+        </w:rPr>
+        <w:t>Result of function running</w:t>
+      </w:r>
+    </w:p>
+    <w:p/>
+    <w:p>
+      <w:r>
+        <w:rPr>
+          <w:noProof/>
+          <w:lang w:val="en-US"/>
+        </w:rPr>
+        <w:drawing>
+          <wp:inline distT="0" distB="0" distL="0" distR="0" wp14:anchorId="60607275" wp14:editId="6F13CAFE">
+            <wp:extent cx="5270500" cy="1419808"/>
+            <wp:effectExtent l="0" t="0" r="0" b="3175"/>
+            <wp:docPr id="51" name="Picture 5"/>
+            <wp:cNvGraphicFramePr>
+              <a:graphicFrameLocks xmlns:a="http://schemas.openxmlformats.org/drawingml/2006/main" noChangeAspect="1"/>
+            </wp:cNvGraphicFramePr>
+            <a:graphic xmlns:a="http://schemas.openxmlformats.org/drawingml/2006/main">
+              <a:graphicData uri="http://schemas.openxmlformats.org/drawingml/2006/picture">
+                <pic:pic xmlns:pic="http://schemas.openxmlformats.org/drawingml/2006/picture">
+                  <pic:nvPicPr>
+                    <pic:cNvPr id="0" name="Picture 5"/>
+                    <pic:cNvPicPr>
+                      <a:picLocks noChangeAspect="1" noChangeArrowheads="1"/>
+                    </pic:cNvPicPr>
+                  </pic:nvPicPr>
+                  <pic:blipFill>
+                    <a:blip r:embed="rId24">
+                      <a:extLst>
+                        <a:ext uri="{28A0092B-C50C-407E-A947-70E740481C1C}">
+                          <a14:useLocalDpi xmlns:a14="http://schemas.microsoft.com/office/drawing/2010/main" val="0"/>
+                        </a:ext>
+                      </a:extLst>
+                    </a:blip>
+                    <a:srcRect/>
+                    <a:stretch>
+                      <a:fillRect/>
+                    </a:stretch>
+                  </pic:blipFill>
+                  <pic:spPr bwMode="auto">
+                    <a:xfrm>
+                      <a:off x="0" y="0"/>
+                      <a:ext cx="5270500" cy="1419808"/>
+                    </a:xfrm>
+                    <a:prstGeom prst="rect">
+                      <a:avLst/>
+                    </a:prstGeom>
+                    <a:noFill/>
+                    <a:ln>
+                      <a:noFill/>
+                    </a:ln>
+                  </pic:spPr>
+                </pic:pic>
+              </a:graphicData>
+            </a:graphic>
+          </wp:inline>
+        </w:drawing>
+      </w:r>
+    </w:p>
+    <w:p/>
+    <w:p/>
+    <w:p/>
+    <w:p/>
+    <w:p/>
+    <w:p>
+      <w:r>
+        <w:br w:type="page"/>
+      </w:r>
+    </w:p>
+    <w:p>
+      <w:pPr>
+        <w:rPr>
+          <w:rFonts w:ascii="Helvetica Neue" w:hAnsi="Helvetica Neue" w:cs="Helvetica Neue"/>
+          <w:b/>
+          <w:color w:val="000000"/>
+          <w:sz w:val="22"/>
+          <w:szCs w:val="22"/>
+          <w:u w:val="single"/>
+          <w:lang w:val="en-US"/>
+        </w:rPr>
+      </w:pPr>
+      <w:r>
+        <w:rPr>
+          <w:b/>
+          <w:u w:val="single"/>
+        </w:rPr>
+        <w:t xml:space="preserve">I.T. 7 </w:t>
+      </w:r>
+      <w:r>
+        <w:rPr>
+          <w:b/>
+          <w:u w:val="single"/>
+        </w:rPr>
+        <w:t>–</w:t>
+      </w:r>
+      <w:r>
+        <w:rPr>
+          <w:b/>
+          <w:u w:val="single"/>
+        </w:rPr>
+        <w:t xml:space="preserve"> </w:t>
+      </w:r>
+      <w:r>
+        <w:rPr>
+          <w:rFonts w:ascii="Helvetica Neue" w:hAnsi="Helvetica Neue" w:cs="Helvetica Neue"/>
+          <w:b/>
+          <w:color w:val="000000"/>
+          <w:sz w:val="22"/>
+          <w:szCs w:val="22"/>
+          <w:u w:val="single"/>
+          <w:lang w:val="en-US"/>
+        </w:rPr>
+        <w:t>Polymorphism</w:t>
+      </w:r>
+    </w:p>
+    <w:p>
+      <w:pPr>
+        <w:rPr>
+          <w:rFonts w:ascii="Helvetica Neue" w:hAnsi="Helvetica Neue" w:cs="Helvetica Neue"/>
+          <w:b/>
+          <w:color w:val="000000"/>
+          <w:sz w:val="22"/>
+          <w:szCs w:val="22"/>
+          <w:u w:val="single"/>
+          <w:lang w:val="en-US"/>
+        </w:rPr>
+      </w:pPr>
+    </w:p>
+    <w:p>
+      <w:pPr>
+        <w:pStyle w:val="ListParagraph"/>
+        <w:numPr>
+          <w:ilvl w:val="0"/>
+          <w:numId w:val="1"/>
+        </w:numPr>
+        <w:rPr>
+          <w:rFonts w:ascii="Helvetica Neue" w:hAnsi="Helvetica Neue" w:cs="Helvetica Neue"/>
+          <w:b/>
+          <w:color w:val="000000"/>
+          <w:sz w:val="22"/>
+          <w:szCs w:val="22"/>
+          <w:lang w:val="en-US"/>
+        </w:rPr>
+      </w:pPr>
+      <w:r>
+        <w:rPr>
+          <w:rFonts w:ascii="Helvetica Neue" w:hAnsi="Helvetica Neue" w:cs="Helvetica Neue"/>
+          <w:b/>
+          <w:color w:val="000000"/>
+          <w:sz w:val="22"/>
+          <w:szCs w:val="22"/>
+          <w:lang w:val="en-US"/>
+        </w:rPr>
+        <w:t xml:space="preserve">Shop class has an </w:t>
+      </w:r>
+      <w:proofErr w:type="spellStart"/>
+      <w:r>
+        <w:rPr>
+          <w:rFonts w:ascii="Helvetica Neue" w:hAnsi="Helvetica Neue" w:cs="Helvetica Neue"/>
+          <w:b/>
+          <w:color w:val="000000"/>
+          <w:sz w:val="22"/>
+          <w:szCs w:val="22"/>
+          <w:lang w:val="en-US"/>
+        </w:rPr>
+        <w:t>ArrayList</w:t>
+      </w:r>
+      <w:proofErr w:type="spellEnd"/>
+      <w:r>
+        <w:rPr>
+          <w:rFonts w:ascii="Helvetica Neue" w:hAnsi="Helvetica Neue" w:cs="Helvetica Neue"/>
+          <w:b/>
+          <w:color w:val="000000"/>
+          <w:sz w:val="22"/>
+          <w:szCs w:val="22"/>
+          <w:lang w:val="en-US"/>
+        </w:rPr>
+        <w:t xml:space="preserve"> of </w:t>
+      </w:r>
+      <w:proofErr w:type="spellStart"/>
+      <w:r>
+        <w:rPr>
+          <w:rFonts w:ascii="Helvetica Neue" w:hAnsi="Helvetica Neue" w:cs="Helvetica Neue"/>
+          <w:b/>
+          <w:color w:val="000000"/>
+          <w:sz w:val="22"/>
+          <w:szCs w:val="22"/>
+          <w:lang w:val="en-US"/>
+        </w:rPr>
+        <w:t>ISellable</w:t>
+      </w:r>
+      <w:proofErr w:type="spellEnd"/>
+      <w:r>
+        <w:rPr>
+          <w:rFonts w:ascii="Helvetica Neue" w:hAnsi="Helvetica Neue" w:cs="Helvetica Neue"/>
+          <w:b/>
+          <w:color w:val="000000"/>
+          <w:sz w:val="22"/>
+          <w:szCs w:val="22"/>
+          <w:lang w:val="en-US"/>
+        </w:rPr>
+        <w:t xml:space="preserve"> </w:t>
+      </w:r>
+      <w:proofErr w:type="spellStart"/>
+      <w:r>
+        <w:rPr>
+          <w:rFonts w:ascii="Helvetica Neue" w:hAnsi="Helvetica Neue" w:cs="Helvetica Neue"/>
+          <w:b/>
+          <w:color w:val="000000"/>
+          <w:sz w:val="22"/>
+          <w:szCs w:val="22"/>
+          <w:lang w:val="en-US"/>
+        </w:rPr>
+        <w:t>stockItems</w:t>
+      </w:r>
+      <w:proofErr w:type="spellEnd"/>
+    </w:p>
+    <w:p>
+      <w:pPr>
+        <w:pStyle w:val="ListParagraph"/>
+        <w:rPr>
+          <w:rFonts w:ascii="Helvetica Neue" w:hAnsi="Helvetica Neue" w:cs="Helvetica Neue"/>
+          <w:b/>
+          <w:color w:val="000000"/>
+          <w:sz w:val="22"/>
+          <w:szCs w:val="22"/>
+          <w:u w:val="single"/>
+          <w:lang w:val="en-US"/>
+        </w:rPr>
+      </w:pPr>
+    </w:p>
+    <w:p>
+      <w:pPr>
+        <w:rPr>
+          <w:b/>
+          <w:u w:val="single"/>
+        </w:rPr>
+      </w:pPr>
+      <w:r>
+        <w:rPr>
+          <w:b/>
+          <w:noProof/>
+          <w:u w:val="single"/>
+          <w:lang w:val="en-US"/>
+        </w:rPr>
+        <w:drawing>
+          <wp:inline distT="0" distB="0" distL="0" distR="0" wp14:anchorId="1A5D4926" wp14:editId="07CC0628">
+            <wp:extent cx="3423920" cy="4562729"/>
+            <wp:effectExtent l="0" t="0" r="5080" b="9525"/>
+            <wp:docPr id="68" name="Picture 21"/>
+            <wp:cNvGraphicFramePr>
+              <a:graphicFrameLocks xmlns:a="http://schemas.openxmlformats.org/drawingml/2006/main" noChangeAspect="1"/>
+            </wp:cNvGraphicFramePr>
+            <a:graphic xmlns:a="http://schemas.openxmlformats.org/drawingml/2006/main">
+              <a:graphicData uri="http://schemas.openxmlformats.org/drawingml/2006/picture">
+                <pic:pic xmlns:pic="http://schemas.openxmlformats.org/drawingml/2006/picture">
+                  <pic:nvPicPr>
+                    <pic:cNvPr id="0" name="Picture 21"/>
+                    <pic:cNvPicPr>
+                      <a:picLocks noChangeAspect="1" noChangeArrowheads="1"/>
+                    </pic:cNvPicPr>
+                  </pic:nvPicPr>
+                  <pic:blipFill>
+                    <a:blip r:embed="rId25">
+                      <a:extLst>
+                        <a:ext uri="{28A0092B-C50C-407E-A947-70E740481C1C}">
+                          <a14:useLocalDpi xmlns:a14="http://schemas.microsoft.com/office/drawing/2010/main" val="0"/>
+                        </a:ext>
+                      </a:extLst>
+                    </a:blip>
+                    <a:srcRect/>
+                    <a:stretch>
+                      <a:fillRect/>
+                    </a:stretch>
+                  </pic:blipFill>
+                  <pic:spPr bwMode="auto">
+                    <a:xfrm>
+                      <a:off x="0" y="0"/>
+                      <a:ext cx="3423920" cy="4562729"/>
+                    </a:xfrm>
+                    <a:prstGeom prst="rect">
+                      <a:avLst/>
+                    </a:prstGeom>
+                    <a:noFill/>
+                    <a:ln>
+                      <a:noFill/>
+                    </a:ln>
+                  </pic:spPr>
+                </pic:pic>
+              </a:graphicData>
+            </a:graphic>
+          </wp:inline>
+        </w:drawing>
+      </w:r>
+    </w:p>
+    <w:p>
+      <w:pPr>
+        <w:widowControl w:val="0"/>
+        <w:autoSpaceDE w:val="0"/>
+        <w:autoSpaceDN w:val="0"/>
+        <w:adjustRightInd w:val="0"/>
+        <w:rPr>
+          <w:rFonts w:ascii="Helvetica Neue" w:hAnsi="Helvetica Neue" w:cs="Helvetica Neue"/>
+          <w:b/>
+          <w:color w:val="000000"/>
+          <w:sz w:val="22"/>
+          <w:szCs w:val="22"/>
+          <w:lang w:val="en-US"/>
+        </w:rPr>
+      </w:pPr>
+      <w:r>
+        <w:rPr>
+          <w:rFonts w:ascii="Helvetica Neue" w:hAnsi="Helvetica Neue" w:cs="Helvetica Neue"/>
+          <w:b/>
+          <w:color w:val="000000"/>
+          <w:sz w:val="22"/>
+          <w:szCs w:val="22"/>
+          <w:lang w:val="en-US"/>
+        </w:rPr>
+        <w:t xml:space="preserve">2. </w:t>
+      </w:r>
+      <w:proofErr w:type="spellStart"/>
+      <w:r>
+        <w:rPr>
+          <w:rFonts w:ascii="Helvetica Neue" w:hAnsi="Helvetica Neue" w:cs="Helvetica Neue"/>
+          <w:b/>
+          <w:color w:val="000000"/>
+          <w:sz w:val="22"/>
+          <w:szCs w:val="22"/>
+          <w:lang w:val="en-US"/>
+        </w:rPr>
+        <w:t>StockItem</w:t>
+      </w:r>
+      <w:proofErr w:type="spellEnd"/>
+      <w:r>
+        <w:rPr>
+          <w:rFonts w:ascii="Helvetica Neue" w:hAnsi="Helvetica Neue" w:cs="Helvetica Neue"/>
+          <w:b/>
+          <w:color w:val="000000"/>
+          <w:sz w:val="22"/>
+          <w:szCs w:val="22"/>
+          <w:lang w:val="en-US"/>
+        </w:rPr>
+        <w:t xml:space="preserve"> class implements </w:t>
+      </w:r>
+      <w:proofErr w:type="spellStart"/>
+      <w:r>
+        <w:rPr>
+          <w:rFonts w:ascii="Helvetica Neue" w:hAnsi="Helvetica Neue" w:cs="Helvetica Neue"/>
+          <w:b/>
+          <w:color w:val="000000"/>
+          <w:sz w:val="22"/>
+          <w:szCs w:val="22"/>
+          <w:lang w:val="en-US"/>
+        </w:rPr>
+        <w:t>ISellable</w:t>
+      </w:r>
+      <w:proofErr w:type="spellEnd"/>
+      <w:r>
+        <w:rPr>
+          <w:rFonts w:ascii="Helvetica Neue" w:hAnsi="Helvetica Neue" w:cs="Helvetica Neue"/>
+          <w:b/>
+          <w:color w:val="000000"/>
+          <w:sz w:val="22"/>
+          <w:szCs w:val="22"/>
+          <w:lang w:val="en-US"/>
+        </w:rPr>
+        <w:t xml:space="preserve"> interface</w:t>
+      </w:r>
+    </w:p>
+    <w:p>
+      <w:pPr>
+        <w:widowControl w:val="0"/>
+        <w:autoSpaceDE w:val="0"/>
+        <w:autoSpaceDN w:val="0"/>
+        <w:adjustRightInd w:val="0"/>
+        <w:rPr>
+          <w:rFonts w:ascii="Helvetica Neue" w:hAnsi="Helvetica Neue" w:cs="Helvetica Neue"/>
+          <w:color w:val="000000"/>
+          <w:sz w:val="22"/>
+          <w:szCs w:val="22"/>
+          <w:lang w:val="en-US"/>
+        </w:rPr>
+      </w:pPr>
+    </w:p>
+    <w:p>
+      <w:pPr>
+        <w:widowControl w:val="0"/>
+        <w:autoSpaceDE w:val="0"/>
+        <w:autoSpaceDN w:val="0"/>
+        <w:adjustRightInd w:val="0"/>
+        <w:rPr>
+          <w:rFonts w:ascii="Helvetica Neue" w:hAnsi="Helvetica Neue" w:cs="Helvetica Neue"/>
+          <w:color w:val="000000"/>
+          <w:sz w:val="22"/>
+          <w:szCs w:val="22"/>
+          <w:lang w:val="en-US"/>
+        </w:rPr>
+      </w:pPr>
+      <w:r>
+        <w:rPr>
+          <w:rFonts w:ascii="Helvetica Neue" w:hAnsi="Helvetica Neue" w:cs="Helvetica Neue"/>
+          <w:noProof/>
+          <w:color w:val="000000"/>
+          <w:sz w:val="22"/>
+          <w:szCs w:val="22"/>
+          <w:lang w:val="en-US"/>
+        </w:rPr>
+        <w:drawing>
+          <wp:inline distT="0" distB="0" distL="0" distR="0" wp14:anchorId="3914EDB8" wp14:editId="72F086BB">
+            <wp:extent cx="5270500" cy="3043618"/>
+            <wp:effectExtent l="0" t="0" r="0" b="4445"/>
+            <wp:docPr id="69" name="Picture 22"/>
+            <wp:cNvGraphicFramePr>
+              <a:graphicFrameLocks xmlns:a="http://schemas.openxmlformats.org/drawingml/2006/main" noChangeAspect="1"/>
+            </wp:cNvGraphicFramePr>
+            <a:graphic xmlns:a="http://schemas.openxmlformats.org/drawingml/2006/main">
+              <a:graphicData uri="http://schemas.openxmlformats.org/drawingml/2006/picture">
+                <pic:pic xmlns:pic="http://schemas.openxmlformats.org/drawingml/2006/picture">
+                  <pic:nvPicPr>
+                    <pic:cNvPr id="0" name="Picture 22"/>
+                    <pic:cNvPicPr>
+                      <a:picLocks noChangeAspect="1" noChangeArrowheads="1"/>
+                    </pic:cNvPicPr>
+                  </pic:nvPicPr>
+                  <pic:blipFill>
+                    <a:blip r:embed="rId26">
+                      <a:extLst>
+                        <a:ext uri="{28A0092B-C50C-407E-A947-70E740481C1C}">
+                          <a14:useLocalDpi xmlns:a14="http://schemas.microsoft.com/office/drawing/2010/main" val="0"/>
+                        </a:ext>
+                      </a:extLst>
+                    </a:blip>
+                    <a:srcRect/>
+                    <a:stretch>
+                      <a:fillRect/>
+                    </a:stretch>
+                  </pic:blipFill>
+                  <pic:spPr bwMode="auto">
+                    <a:xfrm>
+                      <a:off x="0" y="0"/>
+                      <a:ext cx="5270500" cy="3043618"/>
+                    </a:xfrm>
+                    <a:prstGeom prst="rect">
+                      <a:avLst/>
+                    </a:prstGeom>
+                    <a:noFill/>
+                    <a:ln>
+                      <a:noFill/>
+                    </a:ln>
+                  </pic:spPr>
+                </pic:pic>
+              </a:graphicData>
+            </a:graphic>
+          </wp:inline>
+        </w:drawing>
+      </w:r>
+    </w:p>
+    <w:p>
+      <w:pPr>
+        <w:widowControl w:val="0"/>
+        <w:autoSpaceDE w:val="0"/>
+        <w:autoSpaceDN w:val="0"/>
+        <w:adjustRightInd w:val="0"/>
+        <w:rPr>
+          <w:rFonts w:ascii="Helvetica Neue" w:hAnsi="Helvetica Neue" w:cs="Helvetica Neue"/>
+          <w:b/>
+          <w:color w:val="000000"/>
+          <w:sz w:val="22"/>
+          <w:szCs w:val="22"/>
+          <w:lang w:val="en-US"/>
+        </w:rPr>
+      </w:pPr>
+      <w:r>
+        <w:rPr>
+          <w:rFonts w:ascii="Helvetica Neue" w:hAnsi="Helvetica Neue" w:cs="Helvetica Neue"/>
+          <w:b/>
+          <w:color w:val="000000"/>
+          <w:sz w:val="22"/>
+          <w:szCs w:val="22"/>
+          <w:lang w:val="en-US"/>
+        </w:rPr>
+        <w:t xml:space="preserve">3. </w:t>
+      </w:r>
+      <w:proofErr w:type="spellStart"/>
+      <w:r>
+        <w:rPr>
+          <w:rFonts w:ascii="Helvetica Neue" w:hAnsi="Helvetica Neue" w:cs="Helvetica Neue"/>
+          <w:b/>
+          <w:color w:val="000000"/>
+          <w:sz w:val="22"/>
+          <w:szCs w:val="22"/>
+          <w:lang w:val="en-US"/>
+        </w:rPr>
+        <w:t>DrumSticks</w:t>
+      </w:r>
+      <w:proofErr w:type="spellEnd"/>
+      <w:r>
+        <w:rPr>
+          <w:rFonts w:ascii="Helvetica Neue" w:hAnsi="Helvetica Neue" w:cs="Helvetica Neue"/>
+          <w:b/>
+          <w:color w:val="000000"/>
+          <w:sz w:val="22"/>
+          <w:szCs w:val="22"/>
+          <w:lang w:val="en-US"/>
+        </w:rPr>
+        <w:t xml:space="preserve"> class extends </w:t>
+      </w:r>
+      <w:proofErr w:type="spellStart"/>
+      <w:r>
+        <w:rPr>
+          <w:rFonts w:ascii="Helvetica Neue" w:hAnsi="Helvetica Neue" w:cs="Helvetica Neue"/>
+          <w:b/>
+          <w:color w:val="000000"/>
+          <w:sz w:val="22"/>
+          <w:szCs w:val="22"/>
+          <w:lang w:val="en-US"/>
+        </w:rPr>
+        <w:t>StockIt</w:t>
+      </w:r>
+      <w:r>
+        <w:rPr>
+          <w:rFonts w:ascii="Helvetica Neue" w:hAnsi="Helvetica Neue" w:cs="Helvetica Neue"/>
+          <w:b/>
+          <w:color w:val="000000"/>
+          <w:sz w:val="22"/>
+          <w:szCs w:val="22"/>
+          <w:lang w:val="en-US"/>
+        </w:rPr>
+        <w:t>em</w:t>
+      </w:r>
+      <w:proofErr w:type="spellEnd"/>
+      <w:r>
+        <w:rPr>
+          <w:rFonts w:ascii="Helvetica Neue" w:hAnsi="Helvetica Neue" w:cs="Helvetica Neue"/>
+          <w:b/>
+          <w:color w:val="000000"/>
+          <w:sz w:val="22"/>
+          <w:szCs w:val="22"/>
+          <w:lang w:val="en-US"/>
+        </w:rPr>
+        <w:t xml:space="preserve"> class and therefore implemen</w:t>
+      </w:r>
+      <w:r>
+        <w:rPr>
+          <w:rFonts w:ascii="Helvetica Neue" w:hAnsi="Helvetica Neue" w:cs="Helvetica Neue"/>
+          <w:b/>
+          <w:color w:val="000000"/>
+          <w:sz w:val="22"/>
+          <w:szCs w:val="22"/>
+          <w:lang w:val="en-US"/>
+        </w:rPr>
+        <w:t>t</w:t>
+      </w:r>
+      <w:r>
+        <w:rPr>
+          <w:rFonts w:ascii="Helvetica Neue" w:hAnsi="Helvetica Neue" w:cs="Helvetica Neue"/>
+          <w:b/>
+          <w:color w:val="000000"/>
+          <w:sz w:val="22"/>
+          <w:szCs w:val="22"/>
+          <w:lang w:val="en-US"/>
+        </w:rPr>
+        <w:t>s</w:t>
+      </w:r>
+      <w:r>
+        <w:rPr>
+          <w:rFonts w:ascii="Helvetica Neue" w:hAnsi="Helvetica Neue" w:cs="Helvetica Neue"/>
+          <w:b/>
+          <w:color w:val="000000"/>
+          <w:sz w:val="22"/>
+          <w:szCs w:val="22"/>
+          <w:lang w:val="en-US"/>
+        </w:rPr>
+        <w:t xml:space="preserve"> </w:t>
+      </w:r>
+      <w:proofErr w:type="spellStart"/>
+      <w:r>
+        <w:rPr>
+          <w:rFonts w:ascii="Helvetica Neue" w:hAnsi="Helvetica Neue" w:cs="Helvetica Neue"/>
+          <w:b/>
+          <w:color w:val="000000"/>
+          <w:sz w:val="22"/>
+          <w:szCs w:val="22"/>
+          <w:lang w:val="en-US"/>
+        </w:rPr>
+        <w:t>ISellable</w:t>
+      </w:r>
+      <w:proofErr w:type="spellEnd"/>
+      <w:r>
+        <w:rPr>
+          <w:rFonts w:ascii="Helvetica Neue" w:hAnsi="Helvetica Neue" w:cs="Helvetica Neue"/>
+          <w:b/>
+          <w:color w:val="000000"/>
+          <w:sz w:val="22"/>
+          <w:szCs w:val="22"/>
+          <w:lang w:val="en-US"/>
+        </w:rPr>
+        <w:t xml:space="preserve"> interface</w:t>
+      </w:r>
+    </w:p>
+    <w:p>
+      <w:pPr>
+        <w:widowControl w:val="0"/>
+        <w:autoSpaceDE w:val="0"/>
+        <w:autoSpaceDN w:val="0"/>
+        <w:adjustRightInd w:val="0"/>
+        <w:rPr>
+          <w:rFonts w:ascii="Helvetica Neue" w:hAnsi="Helvetica Neue" w:cs="Helvetica Neue"/>
+          <w:color w:val="000000"/>
+          <w:sz w:val="22"/>
+          <w:szCs w:val="22"/>
+          <w:lang w:val="en-US"/>
+        </w:rPr>
+      </w:pPr>
+    </w:p>
+    <w:p>
+      <w:pPr>
+        <w:widowControl w:val="0"/>
+        <w:autoSpaceDE w:val="0"/>
+        <w:autoSpaceDN w:val="0"/>
+        <w:adjustRightInd w:val="0"/>
+        <w:rPr>
+          <w:rFonts w:ascii="Helvetica Neue" w:hAnsi="Helvetica Neue" w:cs="Helvetica Neue"/>
+          <w:color w:val="000000"/>
+          <w:sz w:val="22"/>
+          <w:szCs w:val="22"/>
+          <w:lang w:val="en-US"/>
+        </w:rPr>
+      </w:pPr>
+    </w:p>
+    <w:p>
+      <w:pPr>
+        <w:widowControl w:val="0"/>
+        <w:autoSpaceDE w:val="0"/>
+        <w:autoSpaceDN w:val="0"/>
+        <w:adjustRightInd w:val="0"/>
+        <w:rPr>
+          <w:rFonts w:ascii="Helvetica Neue" w:hAnsi="Helvetica Neue" w:cs="Helvetica Neue"/>
+          <w:color w:val="000000"/>
+          <w:sz w:val="22"/>
+          <w:szCs w:val="22"/>
+          <w:lang w:val="en-US"/>
+        </w:rPr>
+      </w:pPr>
+      <w:r>
+        <w:rPr>
+          <w:rFonts w:ascii="Helvetica Neue" w:hAnsi="Helvetica Neue" w:cs="Helvetica Neue"/>
+          <w:noProof/>
+          <w:color w:val="000000"/>
+          <w:sz w:val="22"/>
+          <w:szCs w:val="22"/>
+          <w:lang w:val="en-US"/>
+        </w:rPr>
+        <w:drawing>
+          <wp:inline distT="0" distB="0" distL="0" distR="0" wp14:anchorId="106D9A70" wp14:editId="57CA80BF">
+            <wp:extent cx="5270500" cy="1922389"/>
+            <wp:effectExtent l="0" t="0" r="0" b="8255"/>
+            <wp:docPr id="70" name="Picture 23"/>
+            <wp:cNvGraphicFramePr>
+              <a:graphicFrameLocks xmlns:a="http://schemas.openxmlformats.org/drawingml/2006/main" noChangeAspect="1"/>
+            </wp:cNvGraphicFramePr>
+            <a:graphic xmlns:a="http://schemas.openxmlformats.org/drawingml/2006/main">
+              <a:graphicData uri="http://schemas.openxmlformats.org/drawingml/2006/picture">
+                <pic:pic xmlns:pic="http://schemas.openxmlformats.org/drawingml/2006/picture">
+                  <pic:nvPicPr>
+                    <pic:cNvPr id="0" name="Picture 23"/>
+                    <pic:cNvPicPr>
+                      <a:picLocks noChangeAspect="1" noChangeArrowheads="1"/>
+                    </pic:cNvPicPr>
+                  </pic:nvPicPr>
+                  <pic:blipFill>
+                    <a:blip r:embed="rId27">
+                      <a:extLst>
+                        <a:ext uri="{28A0092B-C50C-407E-A947-70E740481C1C}">
+                          <a14:useLocalDpi xmlns:a14="http://schemas.microsoft.com/office/drawing/2010/main" val="0"/>
+                        </a:ext>
+                      </a:extLst>
+                    </a:blip>
+                    <a:srcRect/>
+                    <a:stretch>
+                      <a:fillRect/>
+                    </a:stretch>
+                  </pic:blipFill>
+                  <pic:spPr bwMode="auto">
+                    <a:xfrm>
+                      <a:off x="0" y="0"/>
+                      <a:ext cx="5270500" cy="1922389"/>
+                    </a:xfrm>
+                    <a:prstGeom prst="rect">
+                      <a:avLst/>
+                    </a:prstGeom>
+                    <a:noFill/>
+                    <a:ln>
+                      <a:noFill/>
+                    </a:ln>
+                  </pic:spPr>
+                </pic:pic>
+              </a:graphicData>
+            </a:graphic>
+          </wp:inline>
+        </w:drawing>
+      </w:r>
+    </w:p>
+    <w:p>
+      <w:pPr>
+        <w:widowControl w:val="0"/>
+        <w:autoSpaceDE w:val="0"/>
+        <w:autoSpaceDN w:val="0"/>
+        <w:adjustRightInd w:val="0"/>
+        <w:rPr>
+          <w:rFonts w:ascii="Helvetica Neue" w:hAnsi="Helvetica Neue" w:cs="Helvetica Neue"/>
+          <w:color w:val="000000"/>
+          <w:sz w:val="22"/>
+          <w:szCs w:val="22"/>
+          <w:lang w:val="en-US"/>
+        </w:rPr>
+      </w:pPr>
+    </w:p>
+    <w:p>
+      <w:pPr>
+        <w:widowControl w:val="0"/>
+        <w:autoSpaceDE w:val="0"/>
+        <w:autoSpaceDN w:val="0"/>
+        <w:adjustRightInd w:val="0"/>
+        <w:rPr>
+          <w:rFonts w:ascii="Helvetica Neue" w:hAnsi="Helvetica Neue" w:cs="Helvetica Neue"/>
+          <w:b/>
+          <w:color w:val="000000"/>
+          <w:sz w:val="22"/>
+          <w:szCs w:val="22"/>
+          <w:lang w:val="en-US"/>
+        </w:rPr>
+      </w:pPr>
+      <w:r>
+        <w:rPr>
+          <w:rFonts w:ascii="Helvetica Neue" w:hAnsi="Helvetica Neue" w:cs="Helvetica Neue"/>
+          <w:b/>
+          <w:color w:val="000000"/>
+          <w:sz w:val="22"/>
+          <w:szCs w:val="22"/>
+          <w:lang w:val="en-US"/>
+        </w:rPr>
+        <w:t xml:space="preserve">4. Instrument class extends </w:t>
+      </w:r>
+      <w:proofErr w:type="spellStart"/>
+      <w:r>
+        <w:rPr>
+          <w:rFonts w:ascii="Helvetica Neue" w:hAnsi="Helvetica Neue" w:cs="Helvetica Neue"/>
+          <w:b/>
+          <w:color w:val="000000"/>
+          <w:sz w:val="22"/>
+          <w:szCs w:val="22"/>
+          <w:lang w:val="en-US"/>
+        </w:rPr>
+        <w:t>StockItem</w:t>
+      </w:r>
+      <w:proofErr w:type="spellEnd"/>
+      <w:r>
+        <w:rPr>
+          <w:rFonts w:ascii="Helvetica Neue" w:hAnsi="Helvetica Neue" w:cs="Helvetica Neue"/>
+          <w:b/>
+          <w:color w:val="000000"/>
+          <w:sz w:val="22"/>
+          <w:szCs w:val="22"/>
+          <w:lang w:val="en-US"/>
+        </w:rPr>
+        <w:t xml:space="preserve"> class and therefore implements </w:t>
+      </w:r>
+      <w:proofErr w:type="spellStart"/>
+      <w:r>
+        <w:rPr>
+          <w:rFonts w:ascii="Helvetica Neue" w:hAnsi="Helvetica Neue" w:cs="Helvetica Neue"/>
+          <w:b/>
+          <w:color w:val="000000"/>
+          <w:sz w:val="22"/>
+          <w:szCs w:val="22"/>
+          <w:lang w:val="en-US"/>
+        </w:rPr>
+        <w:t>ISellable</w:t>
+      </w:r>
+      <w:proofErr w:type="spellEnd"/>
+      <w:r>
+        <w:rPr>
+          <w:rFonts w:ascii="Helvetica Neue" w:hAnsi="Helvetica Neue" w:cs="Helvetica Neue"/>
+          <w:b/>
+          <w:color w:val="000000"/>
+          <w:sz w:val="22"/>
+          <w:szCs w:val="22"/>
+          <w:lang w:val="en-US"/>
+        </w:rPr>
+        <w:t xml:space="preserve"> interface.</w:t>
+      </w:r>
+    </w:p>
+    <w:p>
+      <w:pPr>
+        <w:widowControl w:val="0"/>
+        <w:autoSpaceDE w:val="0"/>
+        <w:autoSpaceDN w:val="0"/>
+        <w:adjustRightInd w:val="0"/>
+        <w:rPr>
+          <w:rFonts w:ascii="Helvetica Neue" w:hAnsi="Helvetica Neue" w:cs="Helvetica Neue"/>
+          <w:color w:val="000000"/>
+          <w:sz w:val="22"/>
+          <w:szCs w:val="22"/>
+          <w:lang w:val="en-US"/>
+        </w:rPr>
+      </w:pPr>
+    </w:p>
+    <w:p>
+      <w:pPr>
+        <w:widowControl w:val="0"/>
+        <w:autoSpaceDE w:val="0"/>
+        <w:autoSpaceDN w:val="0"/>
+        <w:adjustRightInd w:val="0"/>
+        <w:rPr>
+          <w:rFonts w:ascii="Helvetica Neue" w:hAnsi="Helvetica Neue" w:cs="Helvetica Neue"/>
+          <w:color w:val="000000"/>
+          <w:sz w:val="22"/>
+          <w:szCs w:val="22"/>
+          <w:lang w:val="en-US"/>
+        </w:rPr>
+      </w:pPr>
+    </w:p>
+    <w:p>
+      <w:pPr>
+        <w:widowControl w:val="0"/>
+        <w:autoSpaceDE w:val="0"/>
+        <w:autoSpaceDN w:val="0"/>
+        <w:adjustRightInd w:val="0"/>
+        <w:rPr>
+          <w:rFonts w:ascii="Helvetica Neue" w:hAnsi="Helvetica Neue" w:cs="Helvetica Neue"/>
+          <w:color w:val="000000"/>
+          <w:sz w:val="22"/>
+          <w:szCs w:val="22"/>
+          <w:lang w:val="en-US"/>
+        </w:rPr>
+      </w:pPr>
+      <w:r>
+        <w:rPr>
+          <w:rFonts w:ascii="Helvetica Neue" w:hAnsi="Helvetica Neue" w:cs="Helvetica Neue"/>
+          <w:noProof/>
+          <w:color w:val="000000"/>
+          <w:sz w:val="22"/>
+          <w:szCs w:val="22"/>
+          <w:lang w:val="en-US"/>
+        </w:rPr>
+        <w:drawing>
+          <wp:inline distT="0" distB="0" distL="0" distR="0" wp14:anchorId="0EB9F2DC" wp14:editId="0EA6A2BD">
+            <wp:extent cx="5270500" cy="3187548"/>
+            <wp:effectExtent l="0" t="0" r="0" b="0"/>
+            <wp:docPr id="71" name="Picture 24"/>
+            <wp:cNvGraphicFramePr>
+              <a:graphicFrameLocks xmlns:a="http://schemas.openxmlformats.org/drawingml/2006/main" noChangeAspect="1"/>
+            </wp:cNvGraphicFramePr>
+            <a:graphic xmlns:a="http://schemas.openxmlformats.org/drawingml/2006/main">
+              <a:graphicData uri="http://schemas.openxmlformats.org/drawingml/2006/picture">
+                <pic:pic xmlns:pic="http://schemas.openxmlformats.org/drawingml/2006/picture">
+                  <pic:nvPicPr>
+                    <pic:cNvPr id="0" name="Picture 24"/>
+                    <pic:cNvPicPr>
+                      <a:picLocks noChangeAspect="1" noChangeArrowheads="1"/>
+                    </pic:cNvPicPr>
+                  </pic:nvPicPr>
+                  <pic:blipFill>
+                    <a:blip r:embed="rId28">
+                      <a:extLst>
+                        <a:ext uri="{28A0092B-C50C-407E-A947-70E740481C1C}">
+                          <a14:useLocalDpi xmlns:a14="http://schemas.microsoft.com/office/drawing/2010/main" val="0"/>
+                        </a:ext>
+                      </a:extLst>
+                    </a:blip>
+                    <a:srcRect/>
+                    <a:stretch>
+                      <a:fillRect/>
+                    </a:stretch>
+                  </pic:blipFill>
+                  <pic:spPr bwMode="auto">
+                    <a:xfrm>
+                      <a:off x="0" y="0"/>
+                      <a:ext cx="5270500" cy="3187548"/>
+                    </a:xfrm>
+                    <a:prstGeom prst="rect">
+                      <a:avLst/>
+                    </a:prstGeom>
+                    <a:noFill/>
+                    <a:ln>
+                      <a:noFill/>
+                    </a:ln>
+                  </pic:spPr>
+                </pic:pic>
+              </a:graphicData>
+            </a:graphic>
+          </wp:inline>
+        </w:drawing>
+      </w:r>
+    </w:p>
+    <w:p>
+      <w:pPr>
+        <w:widowControl w:val="0"/>
+        <w:autoSpaceDE w:val="0"/>
+        <w:autoSpaceDN w:val="0"/>
+        <w:adjustRightInd w:val="0"/>
+        <w:rPr>
+          <w:rFonts w:ascii="Helvetica Neue" w:hAnsi="Helvetica Neue" w:cs="Helvetica Neue"/>
+          <w:b/>
+          <w:color w:val="000000"/>
+          <w:sz w:val="22"/>
+          <w:szCs w:val="22"/>
+          <w:lang w:val="en-US"/>
+        </w:rPr>
+      </w:pPr>
+      <w:r>
+        <w:rPr>
+          <w:rFonts w:ascii="Helvetica Neue" w:hAnsi="Helvetica Neue" w:cs="Helvetica Neue"/>
+          <w:b/>
+          <w:color w:val="000000"/>
+          <w:sz w:val="22"/>
+          <w:szCs w:val="22"/>
+          <w:lang w:val="en-US"/>
+        </w:rPr>
+        <w:t xml:space="preserve">4. </w:t>
+      </w:r>
+      <w:proofErr w:type="spellStart"/>
+      <w:r>
+        <w:rPr>
+          <w:rFonts w:ascii="Helvetica Neue" w:hAnsi="Helvetica Neue" w:cs="Helvetica Neue"/>
+          <w:b/>
+          <w:color w:val="000000"/>
+          <w:sz w:val="22"/>
+          <w:szCs w:val="22"/>
+          <w:lang w:val="en-US"/>
+        </w:rPr>
+        <w:t>ISellable</w:t>
+      </w:r>
+      <w:proofErr w:type="spellEnd"/>
+      <w:r>
+        <w:rPr>
+          <w:rFonts w:ascii="Helvetica Neue" w:hAnsi="Helvetica Neue" w:cs="Helvetica Neue"/>
+          <w:b/>
+          <w:color w:val="000000"/>
+          <w:sz w:val="22"/>
+          <w:szCs w:val="22"/>
+          <w:lang w:val="en-US"/>
+        </w:rPr>
+        <w:t xml:space="preserve"> interface</w:t>
+      </w:r>
+    </w:p>
+    <w:p>
+      <w:pPr>
+        <w:widowControl w:val="0"/>
+        <w:autoSpaceDE w:val="0"/>
+        <w:autoSpaceDN w:val="0"/>
+        <w:adjustRightInd w:val="0"/>
+        <w:rPr>
+          <w:rFonts w:ascii="Helvetica Neue" w:hAnsi="Helvetica Neue" w:cs="Helvetica Neue"/>
+          <w:color w:val="000000"/>
+          <w:sz w:val="22"/>
+          <w:szCs w:val="22"/>
+          <w:lang w:val="en-US"/>
+        </w:rPr>
+      </w:pPr>
+    </w:p>
+    <w:p>
+      <w:pPr>
+        <w:widowControl w:val="0"/>
+        <w:autoSpaceDE w:val="0"/>
+        <w:autoSpaceDN w:val="0"/>
+        <w:adjustRightInd w:val="0"/>
+        <w:rPr>
+          <w:rFonts w:ascii="Helvetica Neue" w:hAnsi="Helvetica Neue" w:cs="Helvetica Neue"/>
+          <w:color w:val="000000"/>
+          <w:sz w:val="22"/>
+          <w:szCs w:val="22"/>
+          <w:lang w:val="en-US"/>
+        </w:rPr>
+      </w:pPr>
+      <w:r>
+        <w:rPr>
+          <w:rFonts w:ascii="Helvetica Neue" w:hAnsi="Helvetica Neue" w:cs="Helvetica Neue"/>
+          <w:noProof/>
+          <w:color w:val="000000"/>
+          <w:sz w:val="22"/>
+          <w:szCs w:val="22"/>
+          <w:lang w:val="en-US"/>
+        </w:rPr>
+        <w:drawing>
+          <wp:inline distT="0" distB="0" distL="0" distR="0" wp14:anchorId="29BDE4B5" wp14:editId="74FBC87F">
+            <wp:extent cx="3995420" cy="1812737"/>
+            <wp:effectExtent l="0" t="0" r="0" b="0"/>
+            <wp:docPr id="72" name="Picture 25"/>
+            <wp:cNvGraphicFramePr>
+              <a:graphicFrameLocks xmlns:a="http://schemas.openxmlformats.org/drawingml/2006/main" noChangeAspect="1"/>
+            </wp:cNvGraphicFramePr>
+            <a:graphic xmlns:a="http://schemas.openxmlformats.org/drawingml/2006/main">
+              <a:graphicData uri="http://schemas.openxmlformats.org/drawingml/2006/picture">
+                <pic:pic xmlns:pic="http://schemas.openxmlformats.org/drawingml/2006/picture">
+                  <pic:nvPicPr>
+                    <pic:cNvPr id="0" name="Picture 25"/>
+                    <pic:cNvPicPr>
+                      <a:picLocks noChangeAspect="1" noChangeArrowheads="1"/>
+                    </pic:cNvPicPr>
+                  </pic:nvPicPr>
+                  <pic:blipFill>
+                    <a:blip r:embed="rId29">
+                      <a:extLst>
+                        <a:ext uri="{28A0092B-C50C-407E-A947-70E740481C1C}">
+                          <a14:useLocalDpi xmlns:a14="http://schemas.microsoft.com/office/drawing/2010/main" val="0"/>
+                        </a:ext>
+                      </a:extLst>
+                    </a:blip>
+                    <a:srcRect/>
+                    <a:stretch>
+                      <a:fillRect/>
+                    </a:stretch>
+                  </pic:blipFill>
+                  <pic:spPr bwMode="auto">
+                    <a:xfrm>
+                      <a:off x="0" y="0"/>
+                      <a:ext cx="3995420" cy="1812737"/>
+                    </a:xfrm>
+                    <a:prstGeom prst="rect">
+                      <a:avLst/>
+                    </a:prstGeom>
+                    <a:noFill/>
+                    <a:ln>
+                      <a:noFill/>
+                    </a:ln>
+                  </pic:spPr>
+                </pic:pic>
+              </a:graphicData>
+            </a:graphic>
+          </wp:inline>
+        </w:drawing>
+      </w:r>
+    </w:p>
+    <w:p>
+      <w:pPr>
+        <w:jc w:val="center"/>
+      </w:pPr>
+    </w:p>
+    <w:p/>
     <w:sectPr>
       <w:pgSz w:w="11900" w:h="16840"/>
-      <w:pgMar w:top="1440" w:right="1800" w:bottom="1440" w:left="1800" w:header="708" w:footer="708" w:gutter="0"/>
+      <w:pgMar w:top="709" w:right="1800" w:bottom="1440" w:left="1800" w:header="708" w:footer="708" w:gutter="0"/>
       <w:cols w:space="708"/>
       <w:docGrid w:linePitch="360"/>
     </w:sectPr>
   </w:body>
 </w:document>
+</file>
+
+<file path=word/numbering.xml><?xml version="1.0" encoding="utf-8"?>
+<w:numbering xmlns:wpc="http://schemas.microsoft.com/office/word/2010/wordprocessingCanvas" xmlns:mo="http://schemas.microsoft.com/office/mac/office/2008/main" xmlns:mc="http://schemas.openxmlformats.org/markup-compatibility/2006" xmlns:mv="urn:schemas-microsoft-com:mac:vml" xmlns:o="urn:schemas-microsoft-com:office:office" xmlns:r="http://schemas.openxmlformats.org/officeDocument/2006/relationships" xmlns:m="http://schemas.openxmlformats.org/officeDocument/2006/math" xmlns:v="urn:schemas-microsoft-com:vml" xmlns:wp14="http://schemas.microsoft.com/office/word/2010/wordprocessingDrawing" xmlns:wp="http://schemas.openxmlformats.org/drawingml/2006/wordprocessingDrawing" xmlns:w10="urn:schemas-microsoft-com:office:word" xmlns:w="http://schemas.openxmlformats.org/wordprocessingml/2006/main" xmlns:w14="http://schemas.microsoft.com/office/word/2010/wordml" xmlns:wpg="http://schemas.microsoft.com/office/word/2010/wordprocessingGroup" xmlns:wpi="http://schemas.microsoft.com/office/word/2010/wordprocessingInk" xmlns:wne="http://schemas.microsoft.com/office/word/2006/wordml" xmlns:wps="http://schemas.microsoft.com/office/word/2010/wordprocessingShape" mc:Ignorable="w14 wp14">
+  <w:abstractNum w:abstractNumId="0">
+    <w:nsid w:val="7FE37172"/>
+    <w:multiLevelType w:val="hybridMultilevel"/>
+    <w:tmpl w:val="9A6A6B9A"/>
+    <w:lvl w:ilvl="0" w:tplc="0409000F">
+      <w:start w:val="1"/>
+      <w:numFmt w:val="decimal"/>
+      <w:lvlText w:val="%1."/>
+      <w:lvlJc w:val="left"/>
+      <w:pPr>
+        <w:ind w:left="720" w:hanging="360"/>
+      </w:pPr>
+      <w:rPr>
+        <w:rFonts w:hint="default"/>
+      </w:rPr>
+    </w:lvl>
+    <w:lvl w:ilvl="1" w:tplc="04090019" w:tentative="1">
+      <w:start w:val="1"/>
+      <w:numFmt w:val="lowerLetter"/>
+      <w:lvlText w:val="%2."/>
+      <w:lvlJc w:val="left"/>
+      <w:pPr>
+        <w:ind w:left="1440" w:hanging="360"/>
+      </w:pPr>
+    </w:lvl>
+    <w:lvl w:ilvl="2" w:tplc="0409001B" w:tentative="1">
+      <w:start w:val="1"/>
+      <w:numFmt w:val="lowerRoman"/>
+      <w:lvlText w:val="%3."/>
+      <w:lvlJc w:val="right"/>
+      <w:pPr>
+        <w:ind w:left="2160" w:hanging="180"/>
+      </w:pPr>
+    </w:lvl>
+    <w:lvl w:ilvl="3" w:tplc="0409000F" w:tentative="1">
+      <w:start w:val="1"/>
+      <w:numFmt w:val="decimal"/>
+      <w:lvlText w:val="%4."/>
+      <w:lvlJc w:val="left"/>
+      <w:pPr>
+        <w:ind w:left="2880" w:hanging="360"/>
+      </w:pPr>
+    </w:lvl>
+    <w:lvl w:ilvl="4" w:tplc="04090019" w:tentative="1">
+      <w:start w:val="1"/>
+      <w:numFmt w:val="lowerLetter"/>
+      <w:lvlText w:val="%5."/>
+      <w:lvlJc w:val="left"/>
+      <w:pPr>
+        <w:ind w:left="3600" w:hanging="360"/>
+      </w:pPr>
+    </w:lvl>
+    <w:lvl w:ilvl="5" w:tplc="0409001B" w:tentative="1">
+      <w:start w:val="1"/>
+      <w:numFmt w:val="lowerRoman"/>
+      <w:lvlText w:val="%6."/>
+      <w:lvlJc w:val="right"/>
+      <w:pPr>
+        <w:ind w:left="4320" w:hanging="180"/>
+      </w:pPr>
+    </w:lvl>
+    <w:lvl w:ilvl="6" w:tplc="0409000F" w:tentative="1">
+      <w:start w:val="1"/>
+      <w:numFmt w:val="decimal"/>
+      <w:lvlText w:val="%7."/>
+      <w:lvlJc w:val="left"/>
+      <w:pPr>
+        <w:ind w:left="5040" w:hanging="360"/>
+      </w:pPr>
+    </w:lvl>
+    <w:lvl w:ilvl="7" w:tplc="04090019" w:tentative="1">
+      <w:start w:val="1"/>
+      <w:numFmt w:val="lowerLetter"/>
+      <w:lvlText w:val="%8."/>
+      <w:lvlJc w:val="left"/>
+      <w:pPr>
+        <w:ind w:left="5760" w:hanging="360"/>
+      </w:pPr>
+    </w:lvl>
+    <w:lvl w:ilvl="8" w:tplc="0409001B" w:tentative="1">
+      <w:start w:val="1"/>
+      <w:numFmt w:val="lowerRoman"/>
+      <w:lvlText w:val="%9."/>
+      <w:lvlJc w:val="right"/>
+      <w:pPr>
+        <w:ind w:left="6480" w:hanging="180"/>
+      </w:pPr>
+    </w:lvl>
+  </w:abstractNum>
+  <w:num w:numId="1">
+    <w:abstractNumId w:val="0"/>
+  </w:num>
+</w:numbering>
 </file>
 
 <file path=word/styles.xml><?xml version="1.0" encoding="utf-8"?>
@@ -218,6 +2859,44 @@
     <w:uiPriority w:val="99"/>
     <w:semiHidden/>
     <w:unhideWhenUsed/>
+  </w:style>
+  <w:style w:type="paragraph" w:styleId="BalloonText">
+    <w:name w:val="Balloon Text"/>
+    <w:basedOn w:val="Normal"/>
+    <w:link w:val="BalloonTextChar"/>
+    <w:uiPriority w:val="99"/>
+    <w:semiHidden/>
+    <w:unhideWhenUsed/>
+    <w:rsid w:val="00FD6EC6"/>
+    <w:rPr>
+      <w:rFonts w:ascii="Lucida Grande" w:hAnsi="Lucida Grande" w:cs="Lucida Grande"/>
+      <w:sz w:val="18"/>
+      <w:szCs w:val="18"/>
+    </w:rPr>
+  </w:style>
+  <w:style w:type="character" w:customStyle="1" w:styleId="BalloonTextChar">
+    <w:name w:val="Balloon Text Char"/>
+    <w:basedOn w:val="DefaultParagraphFont"/>
+    <w:link w:val="BalloonText"/>
+    <w:uiPriority w:val="99"/>
+    <w:semiHidden/>
+    <w:rsid w:val="00FD6EC6"/>
+    <w:rPr>
+      <w:rFonts w:ascii="Lucida Grande" w:hAnsi="Lucida Grande" w:cs="Lucida Grande"/>
+      <w:sz w:val="18"/>
+      <w:szCs w:val="18"/>
+    </w:rPr>
+  </w:style>
+  <w:style w:type="paragraph" w:styleId="ListParagraph">
+    <w:name w:val="List Paragraph"/>
+    <w:basedOn w:val="Normal"/>
+    <w:uiPriority w:val="34"/>
+    <w:qFormat/>
+    <w:rsid w:val="00DE202E"/>
+    <w:pPr>
+      <w:ind w:left="720"/>
+      <w:contextualSpacing/>
+    </w:pPr>
   </w:style>
 </w:styles>
 </file>
@@ -404,6 +3083,44 @@
     <w:uiPriority w:val="99"/>
     <w:semiHidden/>
     <w:unhideWhenUsed/>
+  </w:style>
+  <w:style w:type="paragraph" w:styleId="BalloonText">
+    <w:name w:val="Balloon Text"/>
+    <w:basedOn w:val="Normal"/>
+    <w:link w:val="BalloonTextChar"/>
+    <w:uiPriority w:val="99"/>
+    <w:semiHidden/>
+    <w:unhideWhenUsed/>
+    <w:rsid w:val="00FD6EC6"/>
+    <w:rPr>
+      <w:rFonts w:ascii="Lucida Grande" w:hAnsi="Lucida Grande" w:cs="Lucida Grande"/>
+      <w:sz w:val="18"/>
+      <w:szCs w:val="18"/>
+    </w:rPr>
+  </w:style>
+  <w:style w:type="character" w:customStyle="1" w:styleId="BalloonTextChar">
+    <w:name w:val="Balloon Text Char"/>
+    <w:basedOn w:val="DefaultParagraphFont"/>
+    <w:link w:val="BalloonText"/>
+    <w:uiPriority w:val="99"/>
+    <w:semiHidden/>
+    <w:rsid w:val="00FD6EC6"/>
+    <w:rPr>
+      <w:rFonts w:ascii="Lucida Grande" w:hAnsi="Lucida Grande" w:cs="Lucida Grande"/>
+      <w:sz w:val="18"/>
+      <w:szCs w:val="18"/>
+    </w:rPr>
+  </w:style>
+  <w:style w:type="paragraph" w:styleId="ListParagraph">
+    <w:name w:val="List Paragraph"/>
+    <w:basedOn w:val="Normal"/>
+    <w:uiPriority w:val="34"/>
+    <w:qFormat/>
+    <w:rsid w:val="00DE202E"/>
+    <w:pPr>
+      <w:ind w:left="720"/>
+      <w:contextualSpacing/>
+    </w:pPr>
   </w:style>
 </w:styles>
 </file>

</xml_diff>